<commit_message>
Should fix the createUser backend
</commit_message>
<xml_diff>
--- a/Documentation/Edubook Project Plan - SmartByte.docx
+++ b/Documentation/Edubook Project Plan - SmartByte.docx
@@ -7046,31 +7046,14 @@
             <w:pPr>
               <w:jc w:val="center"/>
             </w:pPr>
-            <w:proofErr w:type="spellStart"/>
             <w:r>
               <w:rPr>
                 <w:rFonts w:ascii="Arial" w:eastAsia="Arial" w:hAnsi="Arial" w:cs="Arial"/>
                 <w:sz w:val="20"/>
-              </w:rPr>
-              <w:t>Himal</w:t>
-            </w:r>
-            <w:proofErr w:type="spellEnd"/>
-            <w:r>
-              <w:rPr>
-                <w:rFonts w:ascii="Arial" w:eastAsia="Arial" w:hAnsi="Arial" w:cs="Arial"/>
-                <w:sz w:val="20"/>
-              </w:rPr>
-              <w:t xml:space="preserve"> </w:t>
-            </w:r>
-            <w:proofErr w:type="spellStart"/>
-            <w:r>
-              <w:rPr>
-                <w:rFonts w:ascii="Arial" w:eastAsia="Arial" w:hAnsi="Arial" w:cs="Arial"/>
-                <w:sz w:val="20"/>
-              </w:rPr>
-              <w:t>Aryal</w:t>
-            </w:r>
-            <w:proofErr w:type="spellEnd"/>
+                <w:lang w:val="en-US"/>
+              </w:rPr>
+              <w:t>Nicole Genova</w:t>
+            </w:r>
             <w:r>
               <w:rPr>
                 <w:rFonts w:ascii="Arial" w:eastAsia="Arial" w:hAnsi="Arial" w:cs="Arial"/>
@@ -9092,23 +9075,100 @@
     </w:p>
     <w:p>
       <w:pPr>
+        <w:spacing w:after="210" w:line="268" w:lineRule="auto"/>
+        <w:ind w:left="10" w:hanging="10"/>
+        <w:rPr>
+          <w:sz w:val="20"/>
+        </w:rPr>
+      </w:pPr>
+      <w:proofErr w:type="spellStart"/>
+      <w:r>
+        <w:rPr>
+          <w:sz w:val="20"/>
+        </w:rPr>
+        <w:t>Goals</w:t>
+      </w:r>
+      <w:proofErr w:type="spellEnd"/>
+      <w:r>
+        <w:rPr>
+          <w:sz w:val="20"/>
+        </w:rPr>
+        <w:t>:</w:t>
+      </w:r>
+    </w:p>
+    <w:p>
+      <w:pPr>
+        <w:spacing w:after="210" w:line="268" w:lineRule="auto"/>
+        <w:ind w:left="10" w:hanging="10"/>
+        <w:rPr>
+          <w:sz w:val="20"/>
+          <w:lang w:val="en-US"/>
+        </w:rPr>
+      </w:pPr>
+      <w:r>
+        <w:rPr>
+          <w:sz w:val="20"/>
+          <w:lang w:val="en-US"/>
+        </w:rPr>
+        <w:t>Email notification system.</w:t>
+      </w:r>
+    </w:p>
+    <w:p>
+      <w:pPr>
+        <w:spacing w:after="210" w:line="268" w:lineRule="auto"/>
+        <w:ind w:left="10" w:hanging="10"/>
+        <w:rPr>
+          <w:sz w:val="20"/>
+          <w:lang w:val="en-US"/>
+        </w:rPr>
+      </w:pPr>
+      <w:r>
+        <w:rPr>
+          <w:sz w:val="20"/>
+          <w:lang w:val="en-US"/>
+        </w:rPr>
+        <w:t>Booking management system.</w:t>
+      </w:r>
+    </w:p>
+    <w:p>
+      <w:pPr>
+        <w:spacing w:after="210" w:line="268" w:lineRule="auto"/>
+        <w:ind w:left="10" w:hanging="10"/>
+        <w:rPr>
+          <w:sz w:val="20"/>
+          <w:lang w:val="en-US"/>
+        </w:rPr>
+      </w:pPr>
+      <w:r>
+        <w:rPr>
+          <w:sz w:val="20"/>
+          <w:lang w:val="en-US"/>
+        </w:rPr>
+        <w:t>Tutor filling their availability.</w:t>
+      </w:r>
+    </w:p>
+    <w:p>
+      <w:pPr>
+        <w:spacing w:after="210" w:line="268" w:lineRule="auto"/>
+        <w:ind w:left="10" w:hanging="10"/>
+        <w:rPr>
+          <w:sz w:val="20"/>
+          <w:lang w:val="en-US"/>
+        </w:rPr>
+      </w:pPr>
+      <w:r>
+        <w:rPr>
+          <w:sz w:val="20"/>
+          <w:lang w:val="en-US"/>
+        </w:rPr>
+        <w:t>Updated dashboard design</w:t>
+      </w:r>
+    </w:p>
+    <w:p>
+      <w:pPr>
         <w:spacing w:after="691" w:line="268" w:lineRule="auto"/>
         <w:ind w:left="10" w:hanging="10"/>
       </w:pPr>
-      <w:proofErr w:type="spellStart"/>
-      <w:r>
-        <w:rPr>
-          <w:sz w:val="20"/>
-        </w:rPr>
-        <w:t>Goals</w:t>
-      </w:r>
-      <w:proofErr w:type="spellEnd"/>
-      <w:r>
-        <w:rPr>
-          <w:sz w:val="20"/>
-        </w:rPr>
-        <w:t>:</w:t>
-      </w:r>
     </w:p>
     <w:p>
       <w:pPr>
@@ -9956,19 +10016,25 @@
         </w:rPr>
         <w:t xml:space="preserve">. </w:t>
       </w:r>
-      <w:proofErr w:type="spellStart"/>
-      <w:r>
-        <w:rPr>
-          <w:rFonts w:ascii="Arial" w:eastAsia="Arial" w:hAnsi="Arial" w:cs="Arial"/>
-        </w:rPr>
-        <w:t>We</w:t>
-      </w:r>
-      <w:proofErr w:type="spellEnd"/>
-      <w:r>
-        <w:rPr>
-          <w:rFonts w:ascii="Arial" w:eastAsia="Arial" w:hAnsi="Arial" w:cs="Arial"/>
-        </w:rPr>
-        <w:t xml:space="preserve"> </w:t>
+      <w:r>
+        <w:rPr>
+          <w:rFonts w:ascii="Arial" w:eastAsia="Arial" w:hAnsi="Arial" w:cs="Arial"/>
+          <w:lang w:val="en-US"/>
+        </w:rPr>
+        <w:t>Since this is the initialization of tests, f</w:t>
+      </w:r>
+      <w:r>
+        <w:rPr>
+          <w:rFonts w:ascii="Arial" w:eastAsia="Arial" w:hAnsi="Arial" w:cs="Arial"/>
+          <w:lang w:val="en-US"/>
+        </w:rPr>
+        <w:t>or Sprint C, w</w:t>
+      </w:r>
+      <w:r>
+        <w:rPr>
+          <w:rFonts w:ascii="Arial" w:eastAsia="Arial" w:hAnsi="Arial" w:cs="Arial"/>
+        </w:rPr>
+        <w:t xml:space="preserve">e </w:t>
       </w:r>
       <w:proofErr w:type="spellStart"/>
       <w:r>
@@ -10038,7 +10104,27 @@
         <w:rPr>
           <w:rFonts w:ascii="Arial" w:eastAsia="Arial" w:hAnsi="Arial" w:cs="Arial"/>
         </w:rPr>
-        <w:t xml:space="preserve"> 80% </w:t>
+        <w:t xml:space="preserve"> </w:t>
+      </w:r>
+      <w:r>
+        <w:rPr>
+          <w:rFonts w:ascii="Arial" w:eastAsia="Arial" w:hAnsi="Arial" w:cs="Arial"/>
+          <w:lang w:val="en-US"/>
+        </w:rPr>
+        <w:t>4</w:t>
+      </w:r>
+      <w:r>
+        <w:rPr>
+          <w:rFonts w:ascii="Arial" w:eastAsia="Arial" w:hAnsi="Arial" w:cs="Arial"/>
+          <w:lang w:val="en-US"/>
+        </w:rPr>
+        <w:t>0</w:t>
+      </w:r>
+      <w:r>
+        <w:rPr>
+          <w:rFonts w:ascii="Arial" w:eastAsia="Arial" w:hAnsi="Arial" w:cs="Arial"/>
+        </w:rPr>
+        <w:t xml:space="preserve">% </w:t>
       </w:r>
       <w:proofErr w:type="spellStart"/>
       <w:r>
@@ -10121,8 +10207,31 @@
       <w:r>
         <w:rPr>
           <w:rFonts w:ascii="Arial" w:eastAsia="Arial" w:hAnsi="Arial" w:cs="Arial"/>
-        </w:rPr>
-        <w:t xml:space="preserve">. </w:t>
+          <w:lang w:val="en-US"/>
+        </w:rPr>
+        <w:t xml:space="preserve">. The coverage will grow </w:t>
+      </w:r>
+      <w:proofErr w:type="gramStart"/>
+      <w:r>
+        <w:rPr>
+          <w:rFonts w:ascii="Arial" w:eastAsia="Arial" w:hAnsi="Arial" w:cs="Arial"/>
+          <w:lang w:val="en-US"/>
+        </w:rPr>
+        <w:t>in the near future</w:t>
+      </w:r>
+      <w:proofErr w:type="gramEnd"/>
+      <w:r>
+        <w:rPr>
+          <w:rFonts w:ascii="Arial" w:eastAsia="Arial" w:hAnsi="Arial" w:cs="Arial"/>
+          <w:lang w:val="en-US"/>
+        </w:rPr>
+        <w:t>.</w:t>
+      </w:r>
+      <w:r>
+        <w:rPr>
+          <w:rFonts w:ascii="Arial" w:eastAsia="Arial" w:hAnsi="Arial" w:cs="Arial"/>
+        </w:rPr>
+        <w:t xml:space="preserve"> </w:t>
       </w:r>
       <w:proofErr w:type="spellStart"/>
       <w:r>
@@ -14725,6 +14834,15 @@
         <w:spacing w:after="841" w:line="418" w:lineRule="auto"/>
         <w:ind w:left="-5" w:hanging="10"/>
         <w:rPr>
+          <w:rFonts w:ascii="Arial" w:eastAsia="Arial" w:hAnsi="Arial" w:cs="Arial"/>
+        </w:rPr>
+      </w:pPr>
+    </w:p>
+    <w:p>
+      <w:pPr>
+        <w:spacing w:after="841" w:line="418" w:lineRule="auto"/>
+        <w:ind w:left="-5" w:hanging="10"/>
+        <w:rPr>
           <w:lang w:val="en-US"/>
         </w:rPr>
       </w:pPr>
@@ -14755,175 +14873,1110 @@
     </w:p>
     <w:tbl>
       <w:tblPr>
-        <w:tblStyle w:val="TableGrid"/>
-        <w:tblW w:w="9016" w:type="dxa"/>
-        <w:tblInd w:w="5" w:type="dxa"/>
-        <w:tblCellMar>
-          <w:left w:w="115" w:type="dxa"/>
-          <w:right w:w="115" w:type="dxa"/>
-        </w:tblCellMar>
-        <w:tblLook w:val="04A0" w:firstRow="1" w:lastRow="0" w:firstColumn="1" w:lastColumn="0" w:noHBand="0" w:noVBand="1"/>
+        <w:tblW w:w="9035" w:type="dxa"/>
+        <w:tblInd w:w="-5" w:type="dxa"/>
+        <w:tblBorders>
+          <w:top w:val="single" w:sz="4" w:space="0" w:color="D0CECE" w:themeColor="background2" w:themeShade="E6"/>
+          <w:left w:val="single" w:sz="4" w:space="0" w:color="D0CECE" w:themeColor="background2" w:themeShade="E6"/>
+          <w:bottom w:val="single" w:sz="4" w:space="0" w:color="D0CECE" w:themeColor="background2" w:themeShade="E6"/>
+          <w:right w:val="single" w:sz="4" w:space="0" w:color="D0CECE" w:themeColor="background2" w:themeShade="E6"/>
+          <w:insideH w:val="single" w:sz="4" w:space="0" w:color="D0CECE" w:themeColor="background2" w:themeShade="E6"/>
+          <w:insideV w:val="single" w:sz="4" w:space="0" w:color="D0CECE" w:themeColor="background2" w:themeShade="E6"/>
+        </w:tblBorders>
+        <w:tblLayout w:type="fixed"/>
+        <w:tblLook w:val="0000" w:firstRow="0" w:lastRow="0" w:firstColumn="0" w:lastColumn="0" w:noHBand="0" w:noVBand="0"/>
       </w:tblPr>
       <w:tblGrid>
-        <w:gridCol w:w="2398"/>
-        <w:gridCol w:w="1650"/>
-        <w:gridCol w:w="2615"/>
-        <w:gridCol w:w="2353"/>
+        <w:gridCol w:w="2250"/>
+        <w:gridCol w:w="1047"/>
+        <w:gridCol w:w="1258"/>
+        <w:gridCol w:w="2122"/>
+        <w:gridCol w:w="2358"/>
       </w:tblGrid>
       <w:tr>
         <w:trPr>
-          <w:trHeight w:val="994"/>
+          <w:trHeight w:val="459"/>
         </w:trPr>
         <w:tc>
           <w:tcPr>
-            <w:tcW w:w="2398" w:type="dxa"/>
-            <w:tcBorders>
-              <w:top w:val="single" w:sz="4" w:space="0" w:color="D0CECE"/>
-              <w:left w:val="single" w:sz="4" w:space="0" w:color="D0CECE"/>
-              <w:bottom w:val="single" w:sz="4" w:space="0" w:color="D0CECE"/>
-              <w:right w:val="single" w:sz="4" w:space="0" w:color="D0CECE"/>
-            </w:tcBorders>
+            <w:tcW w:w="2250" w:type="dxa"/>
+            <w:shd w:val="clear" w:color="auto" w:fill="FFFFFF" w:themeFill="background1"/>
+          </w:tcPr>
+          <w:p>
+            <w:pPr>
+              <w:pStyle w:val="tabelheader"/>
+              <w:rPr>
+                <w:b/>
+                <w:color w:val="44546A" w:themeColor="text2"/>
+                <w:sz w:val="20"/>
+              </w:rPr>
+            </w:pPr>
+            <w:r>
+              <w:rPr>
+                <w:b/>
+                <w:color w:val="44546A" w:themeColor="text2"/>
+                <w:sz w:val="20"/>
+              </w:rPr>
+              <w:t>Risk</w:t>
+            </w:r>
+          </w:p>
+        </w:tc>
+        <w:tc>
+          <w:tcPr>
+            <w:tcW w:w="1047" w:type="dxa"/>
+            <w:shd w:val="clear" w:color="auto" w:fill="FFFFFF" w:themeFill="background1"/>
+          </w:tcPr>
+          <w:p>
+            <w:pPr>
+              <w:pStyle w:val="tabelheader"/>
+              <w:rPr>
+                <w:b/>
+                <w:color w:val="44546A" w:themeColor="text2"/>
+                <w:sz w:val="20"/>
+                <w:lang w:val="en-US"/>
+              </w:rPr>
+            </w:pPr>
+            <w:r>
+              <w:rPr>
+                <w:b/>
+                <w:color w:val="44546A" w:themeColor="text2"/>
+                <w:sz w:val="20"/>
+                <w:lang w:val="en-US"/>
+              </w:rPr>
+              <w:t>Impart</w:t>
+            </w:r>
+          </w:p>
+        </w:tc>
+        <w:tc>
+          <w:tcPr>
+            <w:tcW w:w="1258" w:type="dxa"/>
+            <w:shd w:val="clear" w:color="auto" w:fill="FFFFFF" w:themeFill="background1"/>
+          </w:tcPr>
+          <w:p>
+            <w:pPr>
+              <w:pStyle w:val="tabelheader"/>
+              <w:rPr>
+                <w:b/>
+                <w:color w:val="44546A" w:themeColor="text2"/>
+                <w:sz w:val="20"/>
+                <w:lang w:val="en-US"/>
+              </w:rPr>
+            </w:pPr>
+            <w:r>
+              <w:rPr>
+                <w:b/>
+                <w:color w:val="44546A" w:themeColor="text2"/>
+                <w:sz w:val="20"/>
+                <w:lang w:val="en-US"/>
+              </w:rPr>
+              <w:t>Probability</w:t>
+            </w:r>
+          </w:p>
+        </w:tc>
+        <w:tc>
+          <w:tcPr>
+            <w:tcW w:w="2122" w:type="dxa"/>
+            <w:shd w:val="clear" w:color="auto" w:fill="FFFFFF" w:themeFill="background1"/>
+          </w:tcPr>
+          <w:p>
+            <w:pPr>
+              <w:pStyle w:val="tabelheader"/>
+              <w:rPr>
+                <w:b/>
+                <w:color w:val="44546A" w:themeColor="text2"/>
+                <w:sz w:val="20"/>
+                <w:lang w:val="en-US"/>
+              </w:rPr>
+            </w:pPr>
+            <w:r>
+              <w:rPr>
+                <w:b/>
+                <w:color w:val="44546A" w:themeColor="text2"/>
+                <w:sz w:val="20"/>
+                <w:lang w:val="en-US"/>
+              </w:rPr>
+              <w:t>Prevention a</w:t>
+            </w:r>
+            <w:r>
+              <w:rPr>
+                <w:b/>
+                <w:color w:val="44546A" w:themeColor="text2"/>
+                <w:sz w:val="20"/>
+                <w:lang w:val="en-US"/>
+              </w:rPr>
+              <w:t>ctivities</w:t>
+            </w:r>
+          </w:p>
+        </w:tc>
+        <w:tc>
+          <w:tcPr>
+            <w:tcW w:w="2358" w:type="dxa"/>
+            <w:shd w:val="clear" w:color="auto" w:fill="FFFFFF" w:themeFill="background1"/>
+          </w:tcPr>
+          <w:p>
+            <w:pPr>
+              <w:pStyle w:val="tabelheader"/>
+              <w:rPr>
+                <w:b/>
+                <w:color w:val="44546A" w:themeColor="text2"/>
+                <w:sz w:val="20"/>
+                <w:lang w:val="en-US"/>
+              </w:rPr>
+            </w:pPr>
+            <w:r>
+              <w:rPr>
+                <w:b/>
+                <w:color w:val="44546A" w:themeColor="text2"/>
+                <w:sz w:val="20"/>
+                <w:lang w:val="en-US"/>
+              </w:rPr>
+              <w:t>Mitigation activities</w:t>
+            </w:r>
+          </w:p>
+        </w:tc>
+      </w:tr>
+      <w:tr>
+        <w:trPr>
+          <w:trHeight w:val="388"/>
+        </w:trPr>
+        <w:tc>
+          <w:tcPr>
+            <w:tcW w:w="2250" w:type="dxa"/>
             <w:vAlign w:val="center"/>
           </w:tcPr>
           <w:p>
             <w:pPr>
-              <w:jc w:val="center"/>
+              <w:pStyle w:val="Tabelbody"/>
+              <w:numPr>
+                <w:ilvl w:val="0"/>
+                <w:numId w:val="7"/>
+              </w:numPr>
+              <w:ind w:left="284" w:hanging="284"/>
+              <w:rPr>
+                <w:sz w:val="20"/>
+                <w:lang w:val="en-US"/>
+              </w:rPr>
             </w:pPr>
-            <w:proofErr w:type="spellStart"/>
-            <w:r>
-              <w:rPr>
-                <w:rFonts w:ascii="Arial" w:eastAsia="Arial" w:hAnsi="Arial" w:cs="Arial"/>
-                <w:b/>
-                <w:color w:val="44546A"/>
-                <w:sz w:val="20"/>
-              </w:rPr>
-              <w:t>Risk</w:t>
-            </w:r>
-            <w:proofErr w:type="spellEnd"/>
+            <w:r>
+              <w:rPr>
+                <w:sz w:val="20"/>
+                <w:lang w:val="en-US"/>
+              </w:rPr>
+              <w:t>The project may get deleted or lost</w:t>
+            </w:r>
           </w:p>
         </w:tc>
         <w:tc>
           <w:tcPr>
-            <w:tcW w:w="1650" w:type="dxa"/>
-            <w:tcBorders>
-              <w:top w:val="single" w:sz="4" w:space="0" w:color="D0CECE"/>
-              <w:left w:val="single" w:sz="4" w:space="0" w:color="D0CECE"/>
-              <w:bottom w:val="single" w:sz="4" w:space="0" w:color="D0CECE"/>
-              <w:right w:val="single" w:sz="4" w:space="0" w:color="D0CECE"/>
-            </w:tcBorders>
+            <w:tcW w:w="1047" w:type="dxa"/>
+          </w:tcPr>
+          <w:p>
+            <w:pPr>
+              <w:pStyle w:val="Tabelbody"/>
+              <w:rPr>
+                <w:sz w:val="20"/>
+                <w:lang w:val="en-US"/>
+              </w:rPr>
+            </w:pPr>
+            <w:r>
+              <w:rPr>
+                <w:sz w:val="20"/>
+                <w:lang w:val="en-US"/>
+              </w:rPr>
+              <w:t>Huge</w:t>
+            </w:r>
+          </w:p>
+        </w:tc>
+        <w:tc>
+          <w:tcPr>
+            <w:tcW w:w="1258" w:type="dxa"/>
+          </w:tcPr>
+          <w:p>
+            <w:pPr>
+              <w:pStyle w:val="Tabelbody"/>
+              <w:rPr>
+                <w:sz w:val="20"/>
+                <w:lang w:val="en-US"/>
+              </w:rPr>
+            </w:pPr>
+            <w:r>
+              <w:rPr>
+                <w:sz w:val="20"/>
+                <w:lang w:val="en-US"/>
+              </w:rPr>
+              <w:t>Low</w:t>
+            </w:r>
+          </w:p>
+        </w:tc>
+        <w:tc>
+          <w:tcPr>
+            <w:tcW w:w="2122" w:type="dxa"/>
             <w:vAlign w:val="center"/>
           </w:tcPr>
           <w:p>
             <w:pPr>
-              <w:jc w:val="center"/>
+              <w:pStyle w:val="Tabelbody"/>
+              <w:rPr>
+                <w:sz w:val="20"/>
+                <w:lang w:val="en-US"/>
+              </w:rPr>
             </w:pPr>
-            <w:proofErr w:type="spellStart"/>
-            <w:r>
-              <w:rPr>
-                <w:rFonts w:ascii="Arial" w:eastAsia="Arial" w:hAnsi="Arial" w:cs="Arial"/>
-                <w:b/>
-                <w:color w:val="44546A"/>
-                <w:sz w:val="20"/>
-              </w:rPr>
-              <w:t>Impact</w:t>
-            </w:r>
-            <w:proofErr w:type="spellEnd"/>
+            <w:r>
+              <w:rPr>
+                <w:sz w:val="20"/>
+                <w:lang w:val="en-US"/>
+              </w:rPr>
+              <w:t>Every project version will be available to download from GitLab</w:t>
+            </w:r>
           </w:p>
         </w:tc>
         <w:tc>
           <w:tcPr>
-            <w:tcW w:w="2615" w:type="dxa"/>
-            <w:tcBorders>
-              <w:top w:val="single" w:sz="4" w:space="0" w:color="D0CECE"/>
-              <w:left w:val="single" w:sz="4" w:space="0" w:color="D0CECE"/>
-              <w:bottom w:val="single" w:sz="4" w:space="0" w:color="D0CECE"/>
-              <w:right w:val="single" w:sz="4" w:space="0" w:color="D0CECE"/>
-            </w:tcBorders>
+            <w:tcW w:w="2358" w:type="dxa"/>
             <w:vAlign w:val="center"/>
           </w:tcPr>
           <w:p>
             <w:pPr>
-              <w:jc w:val="center"/>
+              <w:pStyle w:val="Tabelbody"/>
+              <w:rPr>
+                <w:sz w:val="20"/>
+                <w:lang w:val="en-US"/>
+              </w:rPr>
             </w:pPr>
-            <w:proofErr w:type="spellStart"/>
-            <w:r>
-              <w:rPr>
-                <w:rFonts w:ascii="Arial" w:eastAsia="Arial" w:hAnsi="Arial" w:cs="Arial"/>
-                <w:b/>
-                <w:color w:val="44546A"/>
-                <w:sz w:val="20"/>
-              </w:rPr>
-              <w:t>Prevention</w:t>
-            </w:r>
-            <w:proofErr w:type="spellEnd"/>
-            <w:r>
-              <w:rPr>
-                <w:rFonts w:ascii="Arial" w:eastAsia="Arial" w:hAnsi="Arial" w:cs="Arial"/>
-                <w:b/>
-                <w:color w:val="44546A"/>
-                <w:sz w:val="20"/>
-              </w:rPr>
-              <w:t xml:space="preserve"> </w:t>
-            </w:r>
-            <w:proofErr w:type="spellStart"/>
-            <w:r>
-              <w:rPr>
-                <w:rFonts w:ascii="Arial" w:eastAsia="Arial" w:hAnsi="Arial" w:cs="Arial"/>
-                <w:b/>
-                <w:color w:val="44546A"/>
-                <w:sz w:val="20"/>
-              </w:rPr>
-              <w:t>activities</w:t>
-            </w:r>
-            <w:proofErr w:type="spellEnd"/>
+            <w:r>
+              <w:rPr>
+                <w:sz w:val="20"/>
+                <w:lang w:val="en-US"/>
+              </w:rPr>
+              <w:t>In case of the project getting lost, it can be downloaded again from GitLab</w:t>
+            </w:r>
+          </w:p>
+        </w:tc>
+      </w:tr>
+      <w:tr>
+        <w:trPr>
+          <w:trHeight w:val="388"/>
+        </w:trPr>
+        <w:tc>
+          <w:tcPr>
+            <w:tcW w:w="2250" w:type="dxa"/>
+            <w:vAlign w:val="center"/>
+          </w:tcPr>
+          <w:p>
+            <w:pPr>
+              <w:pStyle w:val="Tabelbody"/>
+              <w:numPr>
+                <w:ilvl w:val="0"/>
+                <w:numId w:val="7"/>
+              </w:numPr>
+              <w:ind w:left="284" w:hanging="284"/>
+              <w:rPr>
+                <w:sz w:val="20"/>
+                <w:lang w:val="en-US"/>
+              </w:rPr>
+            </w:pPr>
+            <w:r>
+              <w:rPr>
+                <w:sz w:val="20"/>
+                <w:lang w:val="en-US"/>
+              </w:rPr>
+              <w:t>Code may be lost or deleted</w:t>
+            </w:r>
           </w:p>
         </w:tc>
         <w:tc>
           <w:tcPr>
-            <w:tcW w:w="2353" w:type="dxa"/>
-            <w:tcBorders>
-              <w:top w:val="single" w:sz="4" w:space="0" w:color="D0CECE"/>
-              <w:left w:val="single" w:sz="4" w:space="0" w:color="D0CECE"/>
-              <w:bottom w:val="single" w:sz="4" w:space="0" w:color="D0CECE"/>
-              <w:right w:val="single" w:sz="4" w:space="0" w:color="D0CECE"/>
-            </w:tcBorders>
+            <w:tcW w:w="1047" w:type="dxa"/>
+          </w:tcPr>
+          <w:p>
+            <w:pPr>
+              <w:pStyle w:val="Tabelbody"/>
+              <w:rPr>
+                <w:sz w:val="20"/>
+                <w:lang w:val="en-US"/>
+              </w:rPr>
+            </w:pPr>
+            <w:r>
+              <w:rPr>
+                <w:sz w:val="20"/>
+                <w:lang w:val="en-US"/>
+              </w:rPr>
+              <w:t>Huge</w:t>
+            </w:r>
+          </w:p>
+        </w:tc>
+        <w:tc>
+          <w:tcPr>
+            <w:tcW w:w="1258" w:type="dxa"/>
+          </w:tcPr>
+          <w:p>
+            <w:pPr>
+              <w:pStyle w:val="Tabelbody"/>
+              <w:rPr>
+                <w:sz w:val="20"/>
+                <w:lang w:val="en-US"/>
+              </w:rPr>
+            </w:pPr>
+            <w:r>
+              <w:rPr>
+                <w:sz w:val="20"/>
+                <w:lang w:val="en-US"/>
+              </w:rPr>
+              <w:t>Medium</w:t>
+            </w:r>
+          </w:p>
+        </w:tc>
+        <w:tc>
+          <w:tcPr>
+            <w:tcW w:w="2122" w:type="dxa"/>
             <w:vAlign w:val="center"/>
           </w:tcPr>
           <w:p>
             <w:pPr>
-              <w:jc w:val="center"/>
+              <w:pStyle w:val="Tabelbody"/>
+              <w:rPr>
+                <w:sz w:val="20"/>
+                <w:lang w:val="en-US"/>
+              </w:rPr>
             </w:pPr>
-            <w:proofErr w:type="spellStart"/>
-            <w:r>
-              <w:rPr>
-                <w:rFonts w:ascii="Arial" w:eastAsia="Arial" w:hAnsi="Arial" w:cs="Arial"/>
-                <w:b/>
-                <w:color w:val="44546A"/>
-                <w:sz w:val="20"/>
-              </w:rPr>
-              <w:t>Mitigation</w:t>
-            </w:r>
-            <w:proofErr w:type="spellEnd"/>
-            <w:r>
-              <w:rPr>
-                <w:rFonts w:ascii="Arial" w:eastAsia="Arial" w:hAnsi="Arial" w:cs="Arial"/>
-                <w:b/>
-                <w:color w:val="44546A"/>
-                <w:sz w:val="20"/>
-              </w:rPr>
-              <w:t xml:space="preserve"> </w:t>
-            </w:r>
-            <w:proofErr w:type="spellStart"/>
-            <w:r>
-              <w:rPr>
-                <w:rFonts w:ascii="Arial" w:eastAsia="Arial" w:hAnsi="Arial" w:cs="Arial"/>
-                <w:b/>
-                <w:color w:val="44546A"/>
-                <w:sz w:val="20"/>
-              </w:rPr>
-              <w:t>activities</w:t>
-            </w:r>
-            <w:proofErr w:type="spellEnd"/>
+            <w:r>
+              <w:rPr>
+                <w:sz w:val="20"/>
+                <w:lang w:val="en-US"/>
+              </w:rPr>
+              <w:t>Every project version will be available to download from GitLab</w:t>
+            </w:r>
+          </w:p>
+        </w:tc>
+        <w:tc>
+          <w:tcPr>
+            <w:tcW w:w="2358" w:type="dxa"/>
+            <w:vAlign w:val="center"/>
+          </w:tcPr>
+          <w:p>
+            <w:pPr>
+              <w:pStyle w:val="Tabelbody"/>
+              <w:rPr>
+                <w:sz w:val="20"/>
+                <w:lang w:val="en-US"/>
+              </w:rPr>
+            </w:pPr>
+            <w:r>
+              <w:rPr>
+                <w:sz w:val="20"/>
+                <w:lang w:val="en-US"/>
+              </w:rPr>
+              <w:t>In case of code getting lost, it can be downloaded again from GitLab</w:t>
+            </w:r>
+          </w:p>
+        </w:tc>
+      </w:tr>
+      <w:tr>
+        <w:trPr>
+          <w:trHeight w:val="388"/>
+        </w:trPr>
+        <w:tc>
+          <w:tcPr>
+            <w:tcW w:w="2250" w:type="dxa"/>
+            <w:vAlign w:val="center"/>
+          </w:tcPr>
+          <w:p>
+            <w:pPr>
+              <w:pStyle w:val="Tabelbody"/>
+              <w:numPr>
+                <w:ilvl w:val="0"/>
+                <w:numId w:val="7"/>
+              </w:numPr>
+              <w:ind w:left="284" w:hanging="284"/>
+              <w:rPr>
+                <w:sz w:val="20"/>
+                <w:lang w:val="en-US"/>
+              </w:rPr>
+            </w:pPr>
+            <w:r>
+              <w:rPr>
+                <w:sz w:val="20"/>
+                <w:lang w:val="en-US"/>
+              </w:rPr>
+              <w:t>The application may crash or restart, leading to loss of work</w:t>
+            </w:r>
+          </w:p>
+        </w:tc>
+        <w:tc>
+          <w:tcPr>
+            <w:tcW w:w="1047" w:type="dxa"/>
+          </w:tcPr>
+          <w:p>
+            <w:pPr>
+              <w:pStyle w:val="Tabelbody"/>
+              <w:rPr>
+                <w:sz w:val="20"/>
+                <w:lang w:val="en-US"/>
+              </w:rPr>
+            </w:pPr>
+            <w:r>
+              <w:rPr>
+                <w:sz w:val="20"/>
+                <w:lang w:val="en-US"/>
+              </w:rPr>
+              <w:t>Huge</w:t>
+            </w:r>
+          </w:p>
+        </w:tc>
+        <w:tc>
+          <w:tcPr>
+            <w:tcW w:w="1258" w:type="dxa"/>
+          </w:tcPr>
+          <w:p>
+            <w:pPr>
+              <w:pStyle w:val="Tabelbody"/>
+              <w:rPr>
+                <w:sz w:val="20"/>
+                <w:lang w:val="en-US"/>
+              </w:rPr>
+            </w:pPr>
+            <w:r>
+              <w:rPr>
+                <w:sz w:val="20"/>
+                <w:lang w:val="en-US"/>
+              </w:rPr>
+              <w:t>High</w:t>
+            </w:r>
+          </w:p>
+        </w:tc>
+        <w:tc>
+          <w:tcPr>
+            <w:tcW w:w="2122" w:type="dxa"/>
+            <w:vAlign w:val="center"/>
+          </w:tcPr>
+          <w:p>
+            <w:pPr>
+              <w:pStyle w:val="Tabelbody"/>
+              <w:rPr>
+                <w:sz w:val="20"/>
+                <w:lang w:val="en-US"/>
+              </w:rPr>
+            </w:pPr>
+            <w:r>
+              <w:rPr>
+                <w:sz w:val="20"/>
+                <w:lang w:val="en-US"/>
+              </w:rPr>
+              <w:t xml:space="preserve">The project will constantly be saved </w:t>
+            </w:r>
+            <w:proofErr w:type="gramStart"/>
+            <w:r>
+              <w:rPr>
+                <w:sz w:val="20"/>
+                <w:lang w:val="en-US"/>
+              </w:rPr>
+              <w:t>in order to</w:t>
+            </w:r>
+            <w:proofErr w:type="gramEnd"/>
+            <w:r>
+              <w:rPr>
+                <w:sz w:val="20"/>
+                <w:lang w:val="en-US"/>
+              </w:rPr>
+              <w:t xml:space="preserve"> not lose work</w:t>
+            </w:r>
+          </w:p>
+        </w:tc>
+        <w:tc>
+          <w:tcPr>
+            <w:tcW w:w="2358" w:type="dxa"/>
+            <w:vAlign w:val="center"/>
+          </w:tcPr>
+          <w:p>
+            <w:pPr>
+              <w:pStyle w:val="Tabelbody"/>
+              <w:rPr>
+                <w:sz w:val="20"/>
+                <w:lang w:val="en-US"/>
+              </w:rPr>
+            </w:pPr>
+            <w:r>
+              <w:rPr>
+                <w:sz w:val="20"/>
+                <w:lang w:val="en-US"/>
+              </w:rPr>
+              <w:t xml:space="preserve">In case the application crashes, the file will already be </w:t>
+            </w:r>
+            <w:proofErr w:type="gramStart"/>
+            <w:r>
+              <w:rPr>
+                <w:sz w:val="20"/>
+                <w:lang w:val="en-US"/>
+              </w:rPr>
+              <w:t>saved</w:t>
+            </w:r>
+            <w:proofErr w:type="gramEnd"/>
+            <w:r>
+              <w:rPr>
+                <w:sz w:val="20"/>
+                <w:lang w:val="en-US"/>
+              </w:rPr>
+              <w:t xml:space="preserve"> and no major changes will be lost</w:t>
+            </w:r>
+          </w:p>
+        </w:tc>
+      </w:tr>
+      <w:tr>
+        <w:trPr>
+          <w:trHeight w:val="388"/>
+        </w:trPr>
+        <w:tc>
+          <w:tcPr>
+            <w:tcW w:w="2250" w:type="dxa"/>
+            <w:vAlign w:val="center"/>
+          </w:tcPr>
+          <w:p>
+            <w:pPr>
+              <w:pStyle w:val="Tabelbody"/>
+              <w:numPr>
+                <w:ilvl w:val="0"/>
+                <w:numId w:val="7"/>
+              </w:numPr>
+              <w:ind w:left="284" w:hanging="284"/>
+              <w:rPr>
+                <w:sz w:val="20"/>
+                <w:lang w:val="en-US"/>
+              </w:rPr>
+            </w:pPr>
+            <w:r>
+              <w:rPr>
+                <w:sz w:val="20"/>
+                <w:lang w:val="en-US"/>
+              </w:rPr>
+              <w:t>The developer/s may experience a burnout</w:t>
+            </w:r>
+          </w:p>
+        </w:tc>
+        <w:tc>
+          <w:tcPr>
+            <w:tcW w:w="1047" w:type="dxa"/>
+          </w:tcPr>
+          <w:p>
+            <w:pPr>
+              <w:pStyle w:val="Tabelbody"/>
+              <w:rPr>
+                <w:sz w:val="20"/>
+                <w:lang w:val="en-US"/>
+              </w:rPr>
+            </w:pPr>
+            <w:r>
+              <w:rPr>
+                <w:sz w:val="20"/>
+                <w:lang w:val="en-US"/>
+              </w:rPr>
+              <w:t>Huge</w:t>
+            </w:r>
+          </w:p>
+        </w:tc>
+        <w:tc>
+          <w:tcPr>
+            <w:tcW w:w="1258" w:type="dxa"/>
+          </w:tcPr>
+          <w:p>
+            <w:pPr>
+              <w:pStyle w:val="Tabelbody"/>
+              <w:rPr>
+                <w:sz w:val="20"/>
+                <w:lang w:val="en-US"/>
+              </w:rPr>
+            </w:pPr>
+            <w:r>
+              <w:rPr>
+                <w:sz w:val="20"/>
+                <w:lang w:val="en-US"/>
+              </w:rPr>
+              <w:t>Medium</w:t>
+            </w:r>
+          </w:p>
+        </w:tc>
+        <w:tc>
+          <w:tcPr>
+            <w:tcW w:w="2122" w:type="dxa"/>
+            <w:vAlign w:val="center"/>
+          </w:tcPr>
+          <w:p>
+            <w:pPr>
+              <w:pStyle w:val="Tabelbody"/>
+              <w:rPr>
+                <w:sz w:val="20"/>
+                <w:lang w:val="en-US"/>
+              </w:rPr>
+            </w:pPr>
+            <w:r>
+              <w:rPr>
+                <w:sz w:val="20"/>
+                <w:lang w:val="en-US"/>
+              </w:rPr>
+              <w:t>The developer/s will have a perfect balance between working time and rest</w:t>
+            </w:r>
+          </w:p>
+        </w:tc>
+        <w:tc>
+          <w:tcPr>
+            <w:tcW w:w="2358" w:type="dxa"/>
+            <w:vAlign w:val="center"/>
+          </w:tcPr>
+          <w:p>
+            <w:pPr>
+              <w:pStyle w:val="Tabelbody"/>
+              <w:rPr>
+                <w:sz w:val="20"/>
+                <w:lang w:val="en-US"/>
+              </w:rPr>
+            </w:pPr>
+            <w:r>
+              <w:rPr>
+                <w:sz w:val="20"/>
+                <w:lang w:val="en-US"/>
+              </w:rPr>
+              <w:t xml:space="preserve">The developer/s will improve their focus </w:t>
+            </w:r>
+            <w:proofErr w:type="gramStart"/>
+            <w:r>
+              <w:rPr>
+                <w:sz w:val="20"/>
+                <w:lang w:val="en-US"/>
+              </w:rPr>
+              <w:t>in order to</w:t>
+            </w:r>
+            <w:proofErr w:type="gramEnd"/>
+            <w:r>
+              <w:rPr>
+                <w:sz w:val="20"/>
+                <w:lang w:val="en-US"/>
+              </w:rPr>
+              <w:t xml:space="preserve"> complete work efficiently and have more time to “cool down”</w:t>
+            </w:r>
+          </w:p>
+        </w:tc>
+      </w:tr>
+      <w:tr>
+        <w:trPr>
+          <w:trHeight w:val="1427"/>
+        </w:trPr>
+        <w:tc>
+          <w:tcPr>
+            <w:tcW w:w="2250" w:type="dxa"/>
+            <w:vAlign w:val="center"/>
+          </w:tcPr>
+          <w:p>
+            <w:pPr>
+              <w:pStyle w:val="Tabelbody"/>
+              <w:numPr>
+                <w:ilvl w:val="0"/>
+                <w:numId w:val="7"/>
+              </w:numPr>
+              <w:ind w:left="284" w:hanging="284"/>
+              <w:rPr>
+                <w:sz w:val="20"/>
+                <w:lang w:val="en-US"/>
+              </w:rPr>
+            </w:pPr>
+            <w:r>
+              <w:rPr>
+                <w:sz w:val="20"/>
+                <w:lang w:val="en-US"/>
+              </w:rPr>
+              <w:t>Miscommunication may occur between the developer</w:t>
+            </w:r>
+            <w:r>
+              <w:rPr>
+                <w:sz w:val="20"/>
+                <w:lang w:val="en-US"/>
+              </w:rPr>
+              <w:t>s</w:t>
+            </w:r>
+            <w:r>
+              <w:rPr>
+                <w:sz w:val="20"/>
+                <w:lang w:val="en-US"/>
+              </w:rPr>
+              <w:t xml:space="preserve"> and the stakeholders</w:t>
+            </w:r>
+          </w:p>
+        </w:tc>
+        <w:tc>
+          <w:tcPr>
+            <w:tcW w:w="1047" w:type="dxa"/>
+          </w:tcPr>
+          <w:p>
+            <w:pPr>
+              <w:pStyle w:val="Tabelbody"/>
+              <w:rPr>
+                <w:sz w:val="20"/>
+                <w:lang w:val="en-US"/>
+              </w:rPr>
+            </w:pPr>
+            <w:r>
+              <w:rPr>
+                <w:sz w:val="20"/>
+                <w:lang w:val="en-US"/>
+              </w:rPr>
+              <w:t>Huge</w:t>
+            </w:r>
+          </w:p>
+        </w:tc>
+        <w:tc>
+          <w:tcPr>
+            <w:tcW w:w="1258" w:type="dxa"/>
+          </w:tcPr>
+          <w:p>
+            <w:pPr>
+              <w:pStyle w:val="Tabelbody"/>
+              <w:rPr>
+                <w:sz w:val="20"/>
+                <w:lang w:val="en-US"/>
+              </w:rPr>
+            </w:pPr>
+            <w:r>
+              <w:rPr>
+                <w:sz w:val="20"/>
+                <w:lang w:val="en-US"/>
+              </w:rPr>
+              <w:t>Medium</w:t>
+            </w:r>
+          </w:p>
+        </w:tc>
+        <w:tc>
+          <w:tcPr>
+            <w:tcW w:w="2122" w:type="dxa"/>
+            <w:vAlign w:val="center"/>
+          </w:tcPr>
+          <w:p>
+            <w:pPr>
+              <w:pStyle w:val="Tabelbody"/>
+              <w:rPr>
+                <w:sz w:val="20"/>
+                <w:lang w:val="en-US"/>
+              </w:rPr>
+            </w:pPr>
+            <w:proofErr w:type="gramStart"/>
+            <w:r>
+              <w:rPr>
+                <w:sz w:val="20"/>
+                <w:lang w:val="en-US"/>
+              </w:rPr>
+              <w:t>All of</w:t>
+            </w:r>
+            <w:proofErr w:type="gramEnd"/>
+            <w:r>
+              <w:rPr>
+                <w:sz w:val="20"/>
+                <w:lang w:val="en-US"/>
+              </w:rPr>
+              <w:t xml:space="preserve"> the stakeholders’ requirements will be written down</w:t>
+            </w:r>
+          </w:p>
+        </w:tc>
+        <w:tc>
+          <w:tcPr>
+            <w:tcW w:w="2358" w:type="dxa"/>
+            <w:vAlign w:val="center"/>
+          </w:tcPr>
+          <w:p>
+            <w:pPr>
+              <w:pStyle w:val="Tabelbody"/>
+              <w:rPr>
+                <w:sz w:val="20"/>
+                <w:lang w:val="en-US"/>
+              </w:rPr>
+            </w:pPr>
+            <w:r>
+              <w:rPr>
+                <w:sz w:val="20"/>
+                <w:lang w:val="en-US"/>
+              </w:rPr>
+              <w:t xml:space="preserve">The requirements will be noted down in a short span of time after a discussion is made </w:t>
+            </w:r>
+            <w:proofErr w:type="gramStart"/>
+            <w:r>
+              <w:rPr>
+                <w:sz w:val="20"/>
+                <w:lang w:val="en-US"/>
+              </w:rPr>
+              <w:t>in order to</w:t>
+            </w:r>
+            <w:proofErr w:type="gramEnd"/>
+            <w:r>
+              <w:rPr>
+                <w:sz w:val="20"/>
+                <w:lang w:val="en-US"/>
+              </w:rPr>
+              <w:t xml:space="preserve"> not forget important details, features, or ideas</w:t>
+            </w:r>
+          </w:p>
+        </w:tc>
+      </w:tr>
+      <w:tr>
+        <w:trPr>
+          <w:trHeight w:val="1427"/>
+        </w:trPr>
+        <w:tc>
+          <w:tcPr>
+            <w:tcW w:w="2250" w:type="dxa"/>
+            <w:vAlign w:val="center"/>
+          </w:tcPr>
+          <w:p>
+            <w:pPr>
+              <w:pStyle w:val="Tabelbody"/>
+              <w:numPr>
+                <w:ilvl w:val="0"/>
+                <w:numId w:val="7"/>
+              </w:numPr>
+              <w:ind w:left="284" w:hanging="284"/>
+              <w:rPr>
+                <w:sz w:val="20"/>
+                <w:lang w:val="en-US"/>
+              </w:rPr>
+            </w:pPr>
+            <w:r>
+              <w:rPr>
+                <w:sz w:val="20"/>
+                <w:lang w:val="en-US"/>
+              </w:rPr>
+              <w:t>The stakeholders may be absent when needed</w:t>
+            </w:r>
+          </w:p>
+        </w:tc>
+        <w:tc>
+          <w:tcPr>
+            <w:tcW w:w="1047" w:type="dxa"/>
+          </w:tcPr>
+          <w:p>
+            <w:pPr>
+              <w:pStyle w:val="Tabelbody"/>
+              <w:rPr>
+                <w:sz w:val="20"/>
+                <w:lang w:val="en-US"/>
+              </w:rPr>
+            </w:pPr>
+            <w:r>
+              <w:rPr>
+                <w:sz w:val="20"/>
+                <w:lang w:val="en-US"/>
+              </w:rPr>
+              <w:t>Medium</w:t>
+            </w:r>
+          </w:p>
+        </w:tc>
+        <w:tc>
+          <w:tcPr>
+            <w:tcW w:w="1258" w:type="dxa"/>
+          </w:tcPr>
+          <w:p>
+            <w:pPr>
+              <w:pStyle w:val="Tabelbody"/>
+              <w:rPr>
+                <w:sz w:val="20"/>
+                <w:lang w:val="en-US"/>
+              </w:rPr>
+            </w:pPr>
+            <w:r>
+              <w:rPr>
+                <w:sz w:val="20"/>
+                <w:lang w:val="en-US"/>
+              </w:rPr>
+              <w:t>Medium</w:t>
+            </w:r>
+          </w:p>
+        </w:tc>
+        <w:tc>
+          <w:tcPr>
+            <w:tcW w:w="2122" w:type="dxa"/>
+            <w:vAlign w:val="center"/>
+          </w:tcPr>
+          <w:p>
+            <w:pPr>
+              <w:pStyle w:val="Tabelbody"/>
+              <w:rPr>
+                <w:sz w:val="20"/>
+                <w:lang w:val="en-US"/>
+              </w:rPr>
+            </w:pPr>
+            <w:r>
+              <w:rPr>
+                <w:sz w:val="20"/>
+                <w:lang w:val="en-US"/>
+              </w:rPr>
+              <w:t>Feedback from the stakeholders will be asked for constantly so that project development is not slowed down in case of stakeholders’ absence</w:t>
+            </w:r>
+          </w:p>
+        </w:tc>
+        <w:tc>
+          <w:tcPr>
+            <w:tcW w:w="2358" w:type="dxa"/>
+            <w:vAlign w:val="center"/>
+          </w:tcPr>
+          <w:p>
+            <w:pPr>
+              <w:pStyle w:val="Tabelbody"/>
+              <w:rPr>
+                <w:sz w:val="20"/>
+                <w:lang w:val="en-US"/>
+              </w:rPr>
+            </w:pPr>
+            <w:r>
+              <w:rPr>
+                <w:sz w:val="20"/>
+                <w:lang w:val="en-US"/>
+              </w:rPr>
+              <w:t xml:space="preserve">Stakeholders can be contacted via </w:t>
+            </w:r>
+            <w:proofErr w:type="gramStart"/>
+            <w:r>
+              <w:rPr>
+                <w:sz w:val="20"/>
+                <w:lang w:val="en-US"/>
+              </w:rPr>
+              <w:t>email  or</w:t>
+            </w:r>
+            <w:proofErr w:type="gramEnd"/>
+            <w:r>
+              <w:rPr>
+                <w:sz w:val="20"/>
+                <w:lang w:val="en-US"/>
+              </w:rPr>
+              <w:t xml:space="preserve"> Teams</w:t>
+            </w:r>
+          </w:p>
+        </w:tc>
+      </w:tr>
+      <w:tr>
+        <w:trPr>
+          <w:trHeight w:val="1427"/>
+        </w:trPr>
+        <w:tc>
+          <w:tcPr>
+            <w:tcW w:w="2250" w:type="dxa"/>
+            <w:vAlign w:val="center"/>
+          </w:tcPr>
+          <w:p>
+            <w:pPr>
+              <w:pStyle w:val="Tabelbody"/>
+              <w:numPr>
+                <w:ilvl w:val="0"/>
+                <w:numId w:val="7"/>
+              </w:numPr>
+              <w:ind w:left="284" w:hanging="284"/>
+              <w:rPr>
+                <w:sz w:val="20"/>
+                <w:lang w:val="en-US"/>
+              </w:rPr>
+            </w:pPr>
+            <w:r>
+              <w:rPr>
+                <w:sz w:val="20"/>
+                <w:lang w:val="en-US"/>
+              </w:rPr>
+              <w:t>The developers may stumble upon a very difficult bug to fix</w:t>
+            </w:r>
+          </w:p>
+        </w:tc>
+        <w:tc>
+          <w:tcPr>
+            <w:tcW w:w="1047" w:type="dxa"/>
+          </w:tcPr>
+          <w:p>
+            <w:pPr>
+              <w:pStyle w:val="Tabelbody"/>
+              <w:rPr>
+                <w:sz w:val="20"/>
+                <w:lang w:val="en-US"/>
+              </w:rPr>
+            </w:pPr>
+            <w:r>
+              <w:rPr>
+                <w:sz w:val="20"/>
+                <w:lang w:val="en-US"/>
+              </w:rPr>
+              <w:t>High</w:t>
+            </w:r>
+          </w:p>
+        </w:tc>
+        <w:tc>
+          <w:tcPr>
+            <w:tcW w:w="1258" w:type="dxa"/>
+          </w:tcPr>
+          <w:p>
+            <w:pPr>
+              <w:pStyle w:val="Tabelbody"/>
+              <w:rPr>
+                <w:sz w:val="20"/>
+                <w:lang w:val="en-US"/>
+              </w:rPr>
+            </w:pPr>
+            <w:r>
+              <w:rPr>
+                <w:sz w:val="20"/>
+                <w:lang w:val="en-US"/>
+              </w:rPr>
+              <w:t>High</w:t>
+            </w:r>
+          </w:p>
+        </w:tc>
+        <w:tc>
+          <w:tcPr>
+            <w:tcW w:w="2122" w:type="dxa"/>
+            <w:vAlign w:val="center"/>
+          </w:tcPr>
+          <w:p>
+            <w:pPr>
+              <w:pStyle w:val="Tabelbody"/>
+              <w:rPr>
+                <w:sz w:val="20"/>
+                <w:lang w:val="en-US"/>
+              </w:rPr>
+            </w:pPr>
+            <w:r>
+              <w:rPr>
+                <w:sz w:val="20"/>
+                <w:lang w:val="en-US"/>
+              </w:rPr>
+              <w:t xml:space="preserve">The developers will ask for assistance and look through online resources </w:t>
+            </w:r>
+            <w:proofErr w:type="gramStart"/>
+            <w:r>
+              <w:rPr>
+                <w:sz w:val="20"/>
+                <w:lang w:val="en-US"/>
+              </w:rPr>
+              <w:t>in order to</w:t>
+            </w:r>
+            <w:proofErr w:type="gramEnd"/>
+            <w:r>
+              <w:rPr>
+                <w:sz w:val="20"/>
+                <w:lang w:val="en-US"/>
+              </w:rPr>
+              <w:t xml:space="preserve"> fix the said bugs.</w:t>
+            </w:r>
+          </w:p>
+        </w:tc>
+        <w:tc>
+          <w:tcPr>
+            <w:tcW w:w="2358" w:type="dxa"/>
+            <w:vAlign w:val="center"/>
+          </w:tcPr>
+          <w:p>
+            <w:pPr>
+              <w:pStyle w:val="Tabelbody"/>
+              <w:rPr>
+                <w:sz w:val="20"/>
+                <w:lang w:val="en-US"/>
+              </w:rPr>
+            </w:pPr>
+            <w:r>
+              <w:rPr>
+                <w:sz w:val="20"/>
+                <w:lang w:val="en-US"/>
+              </w:rPr>
+              <w:t>The developers can create a separate branch from the one where a bug has occurred so that they can continue working on other features.</w:t>
+            </w:r>
           </w:p>
         </w:tc>
       </w:tr>
@@ -14933,2873 +15986,6 @@
         <w:spacing w:after="0"/>
         <w:ind w:right="-150"/>
       </w:pPr>
-      <w:r>
-        <w:rPr>
-          <w:noProof/>
-        </w:rPr>
-        <mc:AlternateContent>
-          <mc:Choice Requires="wpg">
-            <w:drawing>
-              <wp:inline distT="0" distB="0" distL="0" distR="0" wp14:anchorId="7E0D6380" wp14:editId="11A0682C">
-                <wp:extent cx="6118035" cy="1623060"/>
-                <wp:effectExtent l="0" t="0" r="0" b="15240"/>
-                <wp:docPr id="6622" name="Group 6622"/>
-                <wp:cNvGraphicFramePr/>
-                <a:graphic xmlns:a="http://schemas.openxmlformats.org/drawingml/2006/main">
-                  <a:graphicData uri="http://schemas.microsoft.com/office/word/2010/wordprocessingGroup">
-                    <wpg:wgp>
-                      <wpg:cNvGrpSpPr/>
-                      <wpg:grpSpPr>
-                        <a:xfrm>
-                          <a:off x="0" y="0"/>
-                          <a:ext cx="6118035" cy="1623060"/>
-                          <a:chOff x="0" y="94361"/>
-                          <a:chExt cx="6118035" cy="1623060"/>
-                        </a:xfrm>
-                      </wpg:grpSpPr>
-                      <wps:wsp>
-                        <wps:cNvPr id="903" name="Rectangle 903"/>
-                        <wps:cNvSpPr/>
-                        <wps:spPr>
-                          <a:xfrm>
-                            <a:off x="102629" y="318512"/>
-                            <a:ext cx="93914" cy="158766"/>
-                          </a:xfrm>
-                          <a:prstGeom prst="rect">
-                            <a:avLst/>
-                          </a:prstGeom>
-                          <a:ln>
-                            <a:noFill/>
-                          </a:ln>
-                        </wps:spPr>
-                        <wps:txbx>
-                          <w:txbxContent>
-                            <w:p>
-                              <w:r>
-                                <w:rPr>
-                                  <w:rFonts w:ascii="Arial" w:eastAsia="Arial" w:hAnsi="Arial" w:cs="Arial"/>
-                                  <w:sz w:val="20"/>
-                                </w:rPr>
-                                <w:t>1</w:t>
-                              </w:r>
-                            </w:p>
-                          </w:txbxContent>
-                        </wps:txbx>
-                        <wps:bodyPr horzOverflow="overflow" vert="horz" lIns="0" tIns="0" rIns="0" bIns="0" rtlCol="0">
-                          <a:noAutofit/>
-                        </wps:bodyPr>
-                      </wps:wsp>
-                      <wps:wsp>
-                        <wps:cNvPr id="904" name="Rectangle 904"/>
-                        <wps:cNvSpPr/>
-                        <wps:spPr>
-                          <a:xfrm>
-                            <a:off x="282969" y="318512"/>
-                            <a:ext cx="1520866" cy="158766"/>
-                          </a:xfrm>
-                          <a:prstGeom prst="rect">
-                            <a:avLst/>
-                          </a:prstGeom>
-                          <a:ln>
-                            <a:noFill/>
-                          </a:ln>
-                        </wps:spPr>
-                        <wps:txbx>
-                          <w:txbxContent>
-                            <w:p>
-                              <w:proofErr w:type="spellStart"/>
-                              <w:r>
-                                <w:rPr>
-                                  <w:rFonts w:ascii="Arial" w:eastAsia="Arial" w:hAnsi="Arial" w:cs="Arial"/>
-                                  <w:sz w:val="20"/>
-                                </w:rPr>
-                                <w:t>User</w:t>
-                              </w:r>
-                              <w:proofErr w:type="spellEnd"/>
-                              <w:r>
-                                <w:rPr>
-                                  <w:rFonts w:ascii="Arial" w:eastAsia="Arial" w:hAnsi="Arial" w:cs="Arial"/>
-                                  <w:sz w:val="20"/>
-                                </w:rPr>
-                                <w:t xml:space="preserve"> </w:t>
-                              </w:r>
-                              <w:proofErr w:type="spellStart"/>
-                              <w:r>
-                                <w:rPr>
-                                  <w:rFonts w:ascii="Arial" w:eastAsia="Arial" w:hAnsi="Arial" w:cs="Arial"/>
-                                  <w:sz w:val="20"/>
-                                </w:rPr>
-                                <w:t>Story</w:t>
-                              </w:r>
-                              <w:proofErr w:type="spellEnd"/>
-                              <w:r>
-                                <w:rPr>
-                                  <w:rFonts w:ascii="Arial" w:eastAsia="Arial" w:hAnsi="Arial" w:cs="Arial"/>
-                                  <w:sz w:val="20"/>
-                                </w:rPr>
-                                <w:t xml:space="preserve"> </w:t>
-                              </w:r>
-                              <w:proofErr w:type="spellStart"/>
-                              <w:r>
-                                <w:rPr>
-                                  <w:rFonts w:ascii="Arial" w:eastAsia="Arial" w:hAnsi="Arial" w:cs="Arial"/>
-                                  <w:sz w:val="20"/>
-                                </w:rPr>
-                                <w:t>Changes</w:t>
-                              </w:r>
-                              <w:proofErr w:type="spellEnd"/>
-                            </w:p>
-                          </w:txbxContent>
-                        </wps:txbx>
-                        <wps:bodyPr horzOverflow="overflow" vert="horz" lIns="0" tIns="0" rIns="0" bIns="0" rtlCol="0">
-                          <a:noAutofit/>
-                        </wps:bodyPr>
-                      </wps:wsp>
-                      <wps:wsp>
-                        <wps:cNvPr id="622" name="Rectangle 622"/>
-                        <wps:cNvSpPr/>
-                        <wps:spPr>
-                          <a:xfrm>
-                            <a:off x="1919186" y="318512"/>
-                            <a:ext cx="347279" cy="158766"/>
-                          </a:xfrm>
-                          <a:prstGeom prst="rect">
-                            <a:avLst/>
-                          </a:prstGeom>
-                          <a:ln>
-                            <a:noFill/>
-                          </a:ln>
-                        </wps:spPr>
-                        <wps:txbx>
-                          <w:txbxContent>
-                            <w:p>
-                              <w:proofErr w:type="spellStart"/>
-                              <w:r>
-                                <w:rPr>
-                                  <w:rFonts w:ascii="Arial" w:eastAsia="Arial" w:hAnsi="Arial" w:cs="Arial"/>
-                                  <w:sz w:val="20"/>
-                                </w:rPr>
-                                <w:t>High</w:t>
-                              </w:r>
-                              <w:proofErr w:type="spellEnd"/>
-                            </w:p>
-                          </w:txbxContent>
-                        </wps:txbx>
-                        <wps:bodyPr horzOverflow="overflow" vert="horz" lIns="0" tIns="0" rIns="0" bIns="0" rtlCol="0">
-                          <a:noAutofit/>
-                        </wps:bodyPr>
-                      </wps:wsp>
-                      <wps:wsp>
-                        <wps:cNvPr id="623" name="Rectangle 623"/>
-                        <wps:cNvSpPr/>
-                        <wps:spPr>
-                          <a:xfrm>
-                            <a:off x="2652192" y="318512"/>
-                            <a:ext cx="1999557" cy="158766"/>
-                          </a:xfrm>
-                          <a:prstGeom prst="rect">
-                            <a:avLst/>
-                          </a:prstGeom>
-                          <a:ln>
-                            <a:noFill/>
-                          </a:ln>
-                        </wps:spPr>
-                        <wps:txbx>
-                          <w:txbxContent>
-                            <w:p>
-                              <w:proofErr w:type="spellStart"/>
-                              <w:r>
-                                <w:rPr>
-                                  <w:rFonts w:ascii="Arial" w:eastAsia="Arial" w:hAnsi="Arial" w:cs="Arial"/>
-                                  <w:sz w:val="20"/>
-                                </w:rPr>
-                                <w:t>Clearly</w:t>
-                              </w:r>
-                              <w:proofErr w:type="spellEnd"/>
-                              <w:r>
-                                <w:rPr>
-                                  <w:rFonts w:ascii="Arial" w:eastAsia="Arial" w:hAnsi="Arial" w:cs="Arial"/>
-                                  <w:sz w:val="20"/>
-                                </w:rPr>
-                                <w:t xml:space="preserve"> </w:t>
-                              </w:r>
-                              <w:proofErr w:type="spellStart"/>
-                              <w:r>
-                                <w:rPr>
-                                  <w:rFonts w:ascii="Arial" w:eastAsia="Arial" w:hAnsi="Arial" w:cs="Arial"/>
-                                  <w:sz w:val="20"/>
-                                </w:rPr>
-                                <w:t>define</w:t>
-                              </w:r>
-                              <w:proofErr w:type="spellEnd"/>
-                              <w:r>
-                                <w:rPr>
-                                  <w:rFonts w:ascii="Arial" w:eastAsia="Arial" w:hAnsi="Arial" w:cs="Arial"/>
-                                  <w:sz w:val="20"/>
-                                </w:rPr>
-                                <w:t xml:space="preserve"> </w:t>
-                              </w:r>
-                              <w:proofErr w:type="spellStart"/>
-                              <w:r>
-                                <w:rPr>
-                                  <w:rFonts w:ascii="Arial" w:eastAsia="Arial" w:hAnsi="Arial" w:cs="Arial"/>
-                                  <w:sz w:val="20"/>
-                                </w:rPr>
-                                <w:t>user</w:t>
-                              </w:r>
-                              <w:proofErr w:type="spellEnd"/>
-                              <w:r>
-                                <w:rPr>
-                                  <w:rFonts w:ascii="Arial" w:eastAsia="Arial" w:hAnsi="Arial" w:cs="Arial"/>
-                                  <w:sz w:val="20"/>
-                                </w:rPr>
-                                <w:t xml:space="preserve"> </w:t>
-                              </w:r>
-                              <w:proofErr w:type="spellStart"/>
-                              <w:r>
-                                <w:rPr>
-                                  <w:rFonts w:ascii="Arial" w:eastAsia="Arial" w:hAnsi="Arial" w:cs="Arial"/>
-                                  <w:sz w:val="20"/>
-                                </w:rPr>
-                                <w:t>stories</w:t>
-                              </w:r>
-                              <w:proofErr w:type="spellEnd"/>
-                              <w:r>
-                                <w:rPr>
-                                  <w:rFonts w:ascii="Arial" w:eastAsia="Arial" w:hAnsi="Arial" w:cs="Arial"/>
-                                  <w:sz w:val="20"/>
-                                </w:rPr>
-                                <w:t>.</w:t>
-                              </w:r>
-                            </w:p>
-                          </w:txbxContent>
-                        </wps:txbx>
-                        <wps:bodyPr horzOverflow="overflow" vert="horz" lIns="0" tIns="0" rIns="0" bIns="0" rtlCol="0">
-                          <a:noAutofit/>
-                        </wps:bodyPr>
-                      </wps:wsp>
-                      <wps:wsp>
-                        <wps:cNvPr id="624" name="Rectangle 624"/>
-                        <wps:cNvSpPr/>
-                        <wps:spPr>
-                          <a:xfrm>
-                            <a:off x="4476547" y="172476"/>
-                            <a:ext cx="1389453" cy="158766"/>
-                          </a:xfrm>
-                          <a:prstGeom prst="rect">
-                            <a:avLst/>
-                          </a:prstGeom>
-                          <a:ln>
-                            <a:noFill/>
-                          </a:ln>
-                        </wps:spPr>
-                        <wps:txbx>
-                          <w:txbxContent>
-                            <w:p>
-                              <w:proofErr w:type="spellStart"/>
-                              <w:r>
-                                <w:rPr>
-                                  <w:rFonts w:ascii="Arial" w:eastAsia="Arial" w:hAnsi="Arial" w:cs="Arial"/>
-                                  <w:sz w:val="20"/>
-                                </w:rPr>
-                                <w:t>Prioritize</w:t>
-                              </w:r>
-                              <w:proofErr w:type="spellEnd"/>
-                              <w:r>
-                                <w:rPr>
-                                  <w:rFonts w:ascii="Arial" w:eastAsia="Arial" w:hAnsi="Arial" w:cs="Arial"/>
-                                  <w:sz w:val="20"/>
-                                </w:rPr>
-                                <w:t xml:space="preserve"> </w:t>
-                              </w:r>
-                              <w:proofErr w:type="spellStart"/>
-                              <w:r>
-                                <w:rPr>
-                                  <w:rFonts w:ascii="Arial" w:eastAsia="Arial" w:hAnsi="Arial" w:cs="Arial"/>
-                                  <w:sz w:val="20"/>
-                                </w:rPr>
-                                <w:t>changes</w:t>
-                              </w:r>
-                              <w:proofErr w:type="spellEnd"/>
-                              <w:r>
-                                <w:rPr>
-                                  <w:rFonts w:ascii="Arial" w:eastAsia="Arial" w:hAnsi="Arial" w:cs="Arial"/>
-                                  <w:sz w:val="20"/>
-                                </w:rPr>
-                                <w:t xml:space="preserve"> </w:t>
-                              </w:r>
-                            </w:p>
-                          </w:txbxContent>
-                        </wps:txbx>
-                        <wps:bodyPr horzOverflow="overflow" vert="horz" lIns="0" tIns="0" rIns="0" bIns="0" rtlCol="0">
-                          <a:noAutofit/>
-                        </wps:bodyPr>
-                      </wps:wsp>
-                      <wps:wsp>
-                        <wps:cNvPr id="625" name="Rectangle 625"/>
-                        <wps:cNvSpPr/>
-                        <wps:spPr>
-                          <a:xfrm>
-                            <a:off x="4540085" y="318512"/>
-                            <a:ext cx="1220544" cy="158766"/>
-                          </a:xfrm>
-                          <a:prstGeom prst="rect">
-                            <a:avLst/>
-                          </a:prstGeom>
-                          <a:ln>
-                            <a:noFill/>
-                          </a:ln>
-                        </wps:spPr>
-                        <wps:txbx>
-                          <w:txbxContent>
-                            <w:p>
-                              <w:proofErr w:type="spellStart"/>
-                              <w:r>
-                                <w:rPr>
-                                  <w:rFonts w:ascii="Arial" w:eastAsia="Arial" w:hAnsi="Arial" w:cs="Arial"/>
-                                  <w:sz w:val="20"/>
-                                </w:rPr>
-                                <w:t>within</w:t>
-                              </w:r>
-                              <w:proofErr w:type="spellEnd"/>
-                              <w:r>
-                                <w:rPr>
-                                  <w:rFonts w:ascii="Arial" w:eastAsia="Arial" w:hAnsi="Arial" w:cs="Arial"/>
-                                  <w:sz w:val="20"/>
-                                </w:rPr>
-                                <w:t xml:space="preserve"> </w:t>
-                              </w:r>
-                              <w:proofErr w:type="spellStart"/>
-                              <w:r>
-                                <w:rPr>
-                                  <w:rFonts w:ascii="Arial" w:eastAsia="Arial" w:hAnsi="Arial" w:cs="Arial"/>
-                                  <w:sz w:val="20"/>
-                                </w:rPr>
-                                <w:t>the</w:t>
-                              </w:r>
-                              <w:proofErr w:type="spellEnd"/>
-                              <w:r>
-                                <w:rPr>
-                                  <w:rFonts w:ascii="Arial" w:eastAsia="Arial" w:hAnsi="Arial" w:cs="Arial"/>
-                                  <w:sz w:val="20"/>
-                                </w:rPr>
-                                <w:t xml:space="preserve"> </w:t>
-                              </w:r>
-                              <w:proofErr w:type="spellStart"/>
-                              <w:r>
-                                <w:rPr>
-                                  <w:rFonts w:ascii="Arial" w:eastAsia="Arial" w:hAnsi="Arial" w:cs="Arial"/>
-                                  <w:sz w:val="20"/>
-                                </w:rPr>
-                                <w:t>sprint</w:t>
-                              </w:r>
-                              <w:proofErr w:type="spellEnd"/>
-                              <w:r>
-                                <w:rPr>
-                                  <w:rFonts w:ascii="Arial" w:eastAsia="Arial" w:hAnsi="Arial" w:cs="Arial"/>
-                                  <w:sz w:val="20"/>
-                                </w:rPr>
-                                <w:t xml:space="preserve"> </w:t>
-                              </w:r>
-                            </w:p>
-                          </w:txbxContent>
-                        </wps:txbx>
-                        <wps:bodyPr horzOverflow="overflow" vert="horz" lIns="0" tIns="0" rIns="0" bIns="0" rtlCol="0">
-                          <a:noAutofit/>
-                        </wps:bodyPr>
-                      </wps:wsp>
-                      <wps:wsp>
-                        <wps:cNvPr id="626" name="Rectangle 626"/>
-                        <wps:cNvSpPr/>
-                        <wps:spPr>
-                          <a:xfrm>
-                            <a:off x="4744746" y="464550"/>
-                            <a:ext cx="629190" cy="158766"/>
-                          </a:xfrm>
-                          <a:prstGeom prst="rect">
-                            <a:avLst/>
-                          </a:prstGeom>
-                          <a:ln>
-                            <a:noFill/>
-                          </a:ln>
-                        </wps:spPr>
-                        <wps:txbx>
-                          <w:txbxContent>
-                            <w:p>
-                              <w:proofErr w:type="spellStart"/>
-                              <w:r>
-                                <w:rPr>
-                                  <w:rFonts w:ascii="Arial" w:eastAsia="Arial" w:hAnsi="Arial" w:cs="Arial"/>
-                                  <w:sz w:val="20"/>
-                                </w:rPr>
-                                <w:t>backlog</w:t>
-                              </w:r>
-                              <w:proofErr w:type="spellEnd"/>
-                              <w:r>
-                                <w:rPr>
-                                  <w:rFonts w:ascii="Arial" w:eastAsia="Arial" w:hAnsi="Arial" w:cs="Arial"/>
-                                  <w:sz w:val="20"/>
-                                </w:rPr>
-                                <w:t>.</w:t>
-                              </w:r>
-                            </w:p>
-                          </w:txbxContent>
-                        </wps:txbx>
-                        <wps:bodyPr horzOverflow="overflow" vert="horz" lIns="0" tIns="0" rIns="0" bIns="0" rtlCol="0">
-                          <a:noAutofit/>
-                        </wps:bodyPr>
-                      </wps:wsp>
-                      <wps:wsp>
-                        <wps:cNvPr id="906" name="Rectangle 906"/>
-                        <wps:cNvSpPr/>
-                        <wps:spPr>
-                          <a:xfrm>
-                            <a:off x="265316" y="859532"/>
-                            <a:ext cx="1567823" cy="158766"/>
-                          </a:xfrm>
-                          <a:prstGeom prst="rect">
-                            <a:avLst/>
-                          </a:prstGeom>
-                          <a:ln>
-                            <a:noFill/>
-                          </a:ln>
-                        </wps:spPr>
-                        <wps:txbx>
-                          <w:txbxContent>
-                            <w:p>
-                              <w:proofErr w:type="spellStart"/>
-                              <w:r>
-                                <w:rPr>
-                                  <w:rFonts w:ascii="Arial" w:eastAsia="Arial" w:hAnsi="Arial" w:cs="Arial"/>
-                                  <w:sz w:val="20"/>
-                                </w:rPr>
-                                <w:t>Resource</w:t>
-                              </w:r>
-                              <w:proofErr w:type="spellEnd"/>
-                              <w:r>
-                                <w:rPr>
-                                  <w:rFonts w:ascii="Arial" w:eastAsia="Arial" w:hAnsi="Arial" w:cs="Arial"/>
-                                  <w:sz w:val="20"/>
-                                </w:rPr>
-                                <w:t xml:space="preserve"> </w:t>
-                              </w:r>
-                              <w:proofErr w:type="spellStart"/>
-                              <w:r>
-                                <w:rPr>
-                                  <w:rFonts w:ascii="Arial" w:eastAsia="Arial" w:hAnsi="Arial" w:cs="Arial"/>
-                                  <w:sz w:val="20"/>
-                                </w:rPr>
-                                <w:t>Availability</w:t>
-                              </w:r>
-                              <w:proofErr w:type="spellEnd"/>
-                            </w:p>
-                          </w:txbxContent>
-                        </wps:txbx>
-                        <wps:bodyPr horzOverflow="overflow" vert="horz" lIns="0" tIns="0" rIns="0" bIns="0" rtlCol="0">
-                          <a:noAutofit/>
-                        </wps:bodyPr>
-                      </wps:wsp>
-                      <wps:wsp>
-                        <wps:cNvPr id="905" name="Rectangle 905"/>
-                        <wps:cNvSpPr/>
-                        <wps:spPr>
-                          <a:xfrm>
-                            <a:off x="84976" y="859532"/>
-                            <a:ext cx="93914" cy="158766"/>
-                          </a:xfrm>
-                          <a:prstGeom prst="rect">
-                            <a:avLst/>
-                          </a:prstGeom>
-                          <a:ln>
-                            <a:noFill/>
-                          </a:ln>
-                        </wps:spPr>
-                        <wps:txbx>
-                          <w:txbxContent>
-                            <w:p>
-                              <w:r>
-                                <w:rPr>
-                                  <w:rFonts w:ascii="Arial" w:eastAsia="Arial" w:hAnsi="Arial" w:cs="Arial"/>
-                                  <w:sz w:val="20"/>
-                                </w:rPr>
-                                <w:t>2</w:t>
-                              </w:r>
-                            </w:p>
-                          </w:txbxContent>
-                        </wps:txbx>
-                        <wps:bodyPr horzOverflow="overflow" vert="horz" lIns="0" tIns="0" rIns="0" bIns="0" rtlCol="0">
-                          <a:noAutofit/>
-                        </wps:bodyPr>
-                      </wps:wsp>
-                      <wps:wsp>
-                        <wps:cNvPr id="628" name="Rectangle 628"/>
-                        <wps:cNvSpPr/>
-                        <wps:spPr>
-                          <a:xfrm>
-                            <a:off x="1823936" y="859532"/>
-                            <a:ext cx="600813" cy="158766"/>
-                          </a:xfrm>
-                          <a:prstGeom prst="rect">
-                            <a:avLst/>
-                          </a:prstGeom>
-                          <a:ln>
-                            <a:noFill/>
-                          </a:ln>
-                        </wps:spPr>
-                        <wps:txbx>
-                          <w:txbxContent>
-                            <w:p>
-                              <w:proofErr w:type="spellStart"/>
-                              <w:r>
-                                <w:rPr>
-                                  <w:rFonts w:ascii="Arial" w:eastAsia="Arial" w:hAnsi="Arial" w:cs="Arial"/>
-                                  <w:sz w:val="20"/>
-                                </w:rPr>
-                                <w:t>Medium</w:t>
-                              </w:r>
-                              <w:proofErr w:type="spellEnd"/>
-                            </w:p>
-                          </w:txbxContent>
-                        </wps:txbx>
-                        <wps:bodyPr horzOverflow="overflow" vert="horz" lIns="0" tIns="0" rIns="0" bIns="0" rtlCol="0">
-                          <a:noAutofit/>
-                        </wps:bodyPr>
-                      </wps:wsp>
-                      <wps:wsp>
-                        <wps:cNvPr id="629" name="Rectangle 629"/>
-                        <wps:cNvSpPr/>
-                        <wps:spPr>
-                          <a:xfrm>
-                            <a:off x="2927413" y="786520"/>
-                            <a:ext cx="1314458" cy="158766"/>
-                          </a:xfrm>
-                          <a:prstGeom prst="rect">
-                            <a:avLst/>
-                          </a:prstGeom>
-                          <a:ln>
-                            <a:noFill/>
-                          </a:ln>
-                        </wps:spPr>
-                        <wps:txbx>
-                          <w:txbxContent>
-                            <w:p>
-                              <w:proofErr w:type="spellStart"/>
-                              <w:r>
-                                <w:rPr>
-                                  <w:rFonts w:ascii="Arial" w:eastAsia="Arial" w:hAnsi="Arial" w:cs="Arial"/>
-                                  <w:sz w:val="20"/>
-                                </w:rPr>
-                                <w:t>Ensure</w:t>
-                              </w:r>
-                              <w:proofErr w:type="spellEnd"/>
-                              <w:r>
-                                <w:rPr>
-                                  <w:rFonts w:ascii="Arial" w:eastAsia="Arial" w:hAnsi="Arial" w:cs="Arial"/>
-                                  <w:sz w:val="20"/>
-                                </w:rPr>
-                                <w:t xml:space="preserve"> </w:t>
-                              </w:r>
-                              <w:proofErr w:type="spellStart"/>
-                              <w:r>
-                                <w:rPr>
-                                  <w:rFonts w:ascii="Arial" w:eastAsia="Arial" w:hAnsi="Arial" w:cs="Arial"/>
-                                  <w:sz w:val="20"/>
-                                </w:rPr>
-                                <w:t>your</w:t>
-                              </w:r>
-                              <w:proofErr w:type="spellEnd"/>
-                              <w:r>
-                                <w:rPr>
-                                  <w:rFonts w:ascii="Arial" w:eastAsia="Arial" w:hAnsi="Arial" w:cs="Arial"/>
-                                  <w:sz w:val="20"/>
-                                </w:rPr>
-                                <w:t xml:space="preserve"> </w:t>
-                              </w:r>
-                              <w:proofErr w:type="spellStart"/>
-                              <w:r>
-                                <w:rPr>
-                                  <w:rFonts w:ascii="Arial" w:eastAsia="Arial" w:hAnsi="Arial" w:cs="Arial"/>
-                                  <w:sz w:val="20"/>
-                                </w:rPr>
-                                <w:t>own</w:t>
-                              </w:r>
-                              <w:proofErr w:type="spellEnd"/>
-                              <w:r>
-                                <w:rPr>
-                                  <w:rFonts w:ascii="Arial" w:eastAsia="Arial" w:hAnsi="Arial" w:cs="Arial"/>
-                                  <w:sz w:val="20"/>
-                                </w:rPr>
-                                <w:t xml:space="preserve"> </w:t>
-                              </w:r>
-                            </w:p>
-                          </w:txbxContent>
-                        </wps:txbx>
-                        <wps:bodyPr horzOverflow="overflow" vert="horz" lIns="0" tIns="0" rIns="0" bIns="0" rtlCol="0">
-                          <a:noAutofit/>
-                        </wps:bodyPr>
-                      </wps:wsp>
-                      <wps:wsp>
-                        <wps:cNvPr id="630" name="Rectangle 630"/>
-                        <wps:cNvSpPr/>
-                        <wps:spPr>
-                          <a:xfrm>
-                            <a:off x="2814523" y="932557"/>
-                            <a:ext cx="1567822" cy="158766"/>
-                          </a:xfrm>
-                          <a:prstGeom prst="rect">
-                            <a:avLst/>
-                          </a:prstGeom>
-                          <a:ln>
-                            <a:noFill/>
-                          </a:ln>
-                        </wps:spPr>
-                        <wps:txbx>
-                          <w:txbxContent>
-                            <w:p>
-                              <w:proofErr w:type="spellStart"/>
-                              <w:r>
-                                <w:rPr>
-                                  <w:rFonts w:ascii="Arial" w:eastAsia="Arial" w:hAnsi="Arial" w:cs="Arial"/>
-                                  <w:sz w:val="20"/>
-                                </w:rPr>
-                                <w:t>availability</w:t>
-                              </w:r>
-                              <w:proofErr w:type="spellEnd"/>
-                              <w:r>
-                                <w:rPr>
-                                  <w:rFonts w:ascii="Arial" w:eastAsia="Arial" w:hAnsi="Arial" w:cs="Arial"/>
-                                  <w:sz w:val="20"/>
-                                </w:rPr>
-                                <w:t xml:space="preserve"> </w:t>
-                              </w:r>
-                              <w:proofErr w:type="spellStart"/>
-                              <w:r>
-                                <w:rPr>
-                                  <w:rFonts w:ascii="Arial" w:eastAsia="Arial" w:hAnsi="Arial" w:cs="Arial"/>
-                                  <w:sz w:val="20"/>
-                                </w:rPr>
-                                <w:t>and</w:t>
-                              </w:r>
-                              <w:proofErr w:type="spellEnd"/>
-                              <w:r>
-                                <w:rPr>
-                                  <w:rFonts w:ascii="Arial" w:eastAsia="Arial" w:hAnsi="Arial" w:cs="Arial"/>
-                                  <w:sz w:val="20"/>
-                                </w:rPr>
-                                <w:t xml:space="preserve"> </w:t>
-                              </w:r>
-                              <w:proofErr w:type="spellStart"/>
-                              <w:r>
-                                <w:rPr>
-                                  <w:rFonts w:ascii="Arial" w:eastAsia="Arial" w:hAnsi="Arial" w:cs="Arial"/>
-                                  <w:sz w:val="20"/>
-                                </w:rPr>
-                                <w:t>skills</w:t>
-                              </w:r>
-                              <w:proofErr w:type="spellEnd"/>
-                              <w:r>
-                                <w:rPr>
-                                  <w:rFonts w:ascii="Arial" w:eastAsia="Arial" w:hAnsi="Arial" w:cs="Arial"/>
-                                  <w:sz w:val="20"/>
-                                </w:rPr>
-                                <w:t>.</w:t>
-                              </w:r>
-                            </w:p>
-                          </w:txbxContent>
-                        </wps:txbx>
-                        <wps:bodyPr horzOverflow="overflow" vert="horz" lIns="0" tIns="0" rIns="0" bIns="0" rtlCol="0">
-                          <a:noAutofit/>
-                        </wps:bodyPr>
-                      </wps:wsp>
-                      <wps:wsp>
-                        <wps:cNvPr id="631" name="Rectangle 631"/>
-                        <wps:cNvSpPr/>
-                        <wps:spPr>
-                          <a:xfrm>
-                            <a:off x="4324718" y="786520"/>
-                            <a:ext cx="1793317" cy="158766"/>
-                          </a:xfrm>
-                          <a:prstGeom prst="rect">
-                            <a:avLst/>
-                          </a:prstGeom>
-                          <a:ln>
-                            <a:noFill/>
-                          </a:ln>
-                        </wps:spPr>
-                        <wps:txbx>
-                          <w:txbxContent>
-                            <w:p>
-                              <w:proofErr w:type="spellStart"/>
-                              <w:r>
-                                <w:rPr>
-                                  <w:rFonts w:ascii="Arial" w:eastAsia="Arial" w:hAnsi="Arial" w:cs="Arial"/>
-                                  <w:sz w:val="20"/>
-                                </w:rPr>
-                                <w:t>Adjust</w:t>
-                              </w:r>
-                              <w:proofErr w:type="spellEnd"/>
-                              <w:r>
-                                <w:rPr>
-                                  <w:rFonts w:ascii="Arial" w:eastAsia="Arial" w:hAnsi="Arial" w:cs="Arial"/>
-                                  <w:sz w:val="20"/>
-                                </w:rPr>
-                                <w:t xml:space="preserve"> </w:t>
-                              </w:r>
-                              <w:proofErr w:type="spellStart"/>
-                              <w:r>
-                                <w:rPr>
-                                  <w:rFonts w:ascii="Arial" w:eastAsia="Arial" w:hAnsi="Arial" w:cs="Arial"/>
-                                  <w:sz w:val="20"/>
-                                </w:rPr>
-                                <w:t>sprint</w:t>
-                              </w:r>
-                              <w:proofErr w:type="spellEnd"/>
-                              <w:r>
-                                <w:rPr>
-                                  <w:rFonts w:ascii="Arial" w:eastAsia="Arial" w:hAnsi="Arial" w:cs="Arial"/>
-                                  <w:sz w:val="20"/>
-                                </w:rPr>
-                                <w:t xml:space="preserve"> </w:t>
-                              </w:r>
-                              <w:proofErr w:type="spellStart"/>
-                              <w:r>
-                                <w:rPr>
-                                  <w:rFonts w:ascii="Arial" w:eastAsia="Arial" w:hAnsi="Arial" w:cs="Arial"/>
-                                  <w:sz w:val="20"/>
-                                </w:rPr>
-                                <w:t>planning</w:t>
-                              </w:r>
-                              <w:proofErr w:type="spellEnd"/>
-                              <w:r>
-                                <w:rPr>
-                                  <w:rFonts w:ascii="Arial" w:eastAsia="Arial" w:hAnsi="Arial" w:cs="Arial"/>
-                                  <w:sz w:val="20"/>
-                                </w:rPr>
-                                <w:t xml:space="preserve"> </w:t>
-                              </w:r>
-                              <w:proofErr w:type="spellStart"/>
-                              <w:r>
-                                <w:rPr>
-                                  <w:rFonts w:ascii="Arial" w:eastAsia="Arial" w:hAnsi="Arial" w:cs="Arial"/>
-                                  <w:sz w:val="20"/>
-                                </w:rPr>
-                                <w:t>if</w:t>
-                              </w:r>
-                              <w:proofErr w:type="spellEnd"/>
-                              <w:r>
-                                <w:rPr>
-                                  <w:rFonts w:ascii="Arial" w:eastAsia="Arial" w:hAnsi="Arial" w:cs="Arial"/>
-                                  <w:sz w:val="20"/>
-                                </w:rPr>
-                                <w:t xml:space="preserve"> </w:t>
-                              </w:r>
-                            </w:p>
-                          </w:txbxContent>
-                        </wps:txbx>
-                        <wps:bodyPr horzOverflow="overflow" vert="horz" lIns="0" tIns="0" rIns="0" bIns="0" rtlCol="0">
-                          <a:noAutofit/>
-                        </wps:bodyPr>
-                      </wps:wsp>
-                      <wps:wsp>
-                        <wps:cNvPr id="632" name="Rectangle 632"/>
-                        <wps:cNvSpPr/>
-                        <wps:spPr>
-                          <a:xfrm>
-                            <a:off x="4751718" y="932557"/>
-                            <a:ext cx="610610" cy="158766"/>
-                          </a:xfrm>
-                          <a:prstGeom prst="rect">
-                            <a:avLst/>
-                          </a:prstGeom>
-                          <a:ln>
-                            <a:noFill/>
-                          </a:ln>
-                        </wps:spPr>
-                        <wps:txbx>
-                          <w:txbxContent>
-                            <w:p>
-                              <w:proofErr w:type="spellStart"/>
-                              <w:r>
-                                <w:rPr>
-                                  <w:rFonts w:ascii="Arial" w:eastAsia="Arial" w:hAnsi="Arial" w:cs="Arial"/>
-                                  <w:sz w:val="20"/>
-                                </w:rPr>
-                                <w:t>needed</w:t>
-                              </w:r>
-                              <w:proofErr w:type="spellEnd"/>
-                              <w:r>
-                                <w:rPr>
-                                  <w:rFonts w:ascii="Arial" w:eastAsia="Arial" w:hAnsi="Arial" w:cs="Arial"/>
-                                  <w:sz w:val="20"/>
-                                </w:rPr>
-                                <w:t>.</w:t>
-                              </w:r>
-                            </w:p>
-                          </w:txbxContent>
-                        </wps:txbx>
-                        <wps:bodyPr horzOverflow="overflow" vert="horz" lIns="0" tIns="0" rIns="0" bIns="0" rtlCol="0">
-                          <a:noAutofit/>
-                        </wps:bodyPr>
-                      </wps:wsp>
-                      <wps:wsp>
-                        <wps:cNvPr id="908" name="Rectangle 908"/>
-                        <wps:cNvSpPr/>
-                        <wps:spPr>
-                          <a:xfrm>
-                            <a:off x="582943" y="1327540"/>
-                            <a:ext cx="769892" cy="158766"/>
-                          </a:xfrm>
-                          <a:prstGeom prst="rect">
-                            <a:avLst/>
-                          </a:prstGeom>
-                          <a:ln>
-                            <a:noFill/>
-                          </a:ln>
-                        </wps:spPr>
-                        <wps:txbx>
-                          <w:txbxContent>
-                            <w:p>
-                              <w:proofErr w:type="spellStart"/>
-                              <w:r>
-                                <w:rPr>
-                                  <w:rFonts w:ascii="Arial" w:eastAsia="Arial" w:hAnsi="Arial" w:cs="Arial"/>
-                                  <w:sz w:val="20"/>
-                                </w:rPr>
-                                <w:t>Technical</w:t>
-                              </w:r>
-                              <w:proofErr w:type="spellEnd"/>
-                              <w:r>
-                                <w:rPr>
-                                  <w:rFonts w:ascii="Arial" w:eastAsia="Arial" w:hAnsi="Arial" w:cs="Arial"/>
-                                  <w:sz w:val="20"/>
-                                </w:rPr>
-                                <w:t xml:space="preserve"> </w:t>
-                              </w:r>
-                            </w:p>
-                          </w:txbxContent>
-                        </wps:txbx>
-                        <wps:bodyPr horzOverflow="overflow" vert="horz" lIns="0" tIns="0" rIns="0" bIns="0" rtlCol="0">
-                          <a:noAutofit/>
-                        </wps:bodyPr>
-                      </wps:wsp>
-                      <wps:wsp>
-                        <wps:cNvPr id="907" name="Rectangle 907"/>
-                        <wps:cNvSpPr/>
-                        <wps:spPr>
-                          <a:xfrm>
-                            <a:off x="402603" y="1327540"/>
-                            <a:ext cx="93914" cy="158766"/>
-                          </a:xfrm>
-                          <a:prstGeom prst="rect">
-                            <a:avLst/>
-                          </a:prstGeom>
-                          <a:ln>
-                            <a:noFill/>
-                          </a:ln>
-                        </wps:spPr>
-                        <wps:txbx>
-                          <w:txbxContent>
-                            <w:p>
-                              <w:r>
-                                <w:rPr>
-                                  <w:rFonts w:ascii="Arial" w:eastAsia="Arial" w:hAnsi="Arial" w:cs="Arial"/>
-                                  <w:sz w:val="20"/>
-                                </w:rPr>
-                                <w:t>3</w:t>
-                              </w:r>
-                            </w:p>
-                          </w:txbxContent>
-                        </wps:txbx>
-                        <wps:bodyPr horzOverflow="overflow" vert="horz" lIns="0" tIns="0" rIns="0" bIns="0" rtlCol="0">
-                          <a:noAutofit/>
-                        </wps:bodyPr>
-                      </wps:wsp>
-                      <wps:wsp>
-                        <wps:cNvPr id="634" name="Rectangle 634"/>
-                        <wps:cNvSpPr/>
-                        <wps:spPr>
-                          <a:xfrm>
-                            <a:off x="536994" y="1473578"/>
-                            <a:ext cx="845057" cy="158766"/>
-                          </a:xfrm>
-                          <a:prstGeom prst="rect">
-                            <a:avLst/>
-                          </a:prstGeom>
-                          <a:ln>
-                            <a:noFill/>
-                          </a:ln>
-                        </wps:spPr>
-                        <wps:txbx>
-                          <w:txbxContent>
-                            <w:p>
-                              <w:proofErr w:type="spellStart"/>
-                              <w:r>
-                                <w:rPr>
-                                  <w:rFonts w:ascii="Arial" w:eastAsia="Arial" w:hAnsi="Arial" w:cs="Arial"/>
-                                  <w:sz w:val="20"/>
-                                </w:rPr>
-                                <w:t>Challenges</w:t>
-                              </w:r>
-                              <w:proofErr w:type="spellEnd"/>
-                            </w:p>
-                          </w:txbxContent>
-                        </wps:txbx>
-                        <wps:bodyPr horzOverflow="overflow" vert="horz" lIns="0" tIns="0" rIns="0" bIns="0" rtlCol="0">
-                          <a:noAutofit/>
-                        </wps:bodyPr>
-                      </wps:wsp>
-                      <wps:wsp>
-                        <wps:cNvPr id="635" name="Rectangle 635"/>
-                        <wps:cNvSpPr/>
-                        <wps:spPr>
-                          <a:xfrm>
-                            <a:off x="1823936" y="1400553"/>
-                            <a:ext cx="600813" cy="158766"/>
-                          </a:xfrm>
-                          <a:prstGeom prst="rect">
-                            <a:avLst/>
-                          </a:prstGeom>
-                          <a:ln>
-                            <a:noFill/>
-                          </a:ln>
-                        </wps:spPr>
-                        <wps:txbx>
-                          <w:txbxContent>
-                            <w:p>
-                              <w:proofErr w:type="spellStart"/>
-                              <w:r>
-                                <w:rPr>
-                                  <w:rFonts w:ascii="Arial" w:eastAsia="Arial" w:hAnsi="Arial" w:cs="Arial"/>
-                                  <w:sz w:val="20"/>
-                                </w:rPr>
-                                <w:t>Medium</w:t>
-                              </w:r>
-                              <w:proofErr w:type="spellEnd"/>
-                            </w:p>
-                          </w:txbxContent>
-                        </wps:txbx>
-                        <wps:bodyPr horzOverflow="overflow" vert="horz" lIns="0" tIns="0" rIns="0" bIns="0" rtlCol="0">
-                          <a:noAutofit/>
-                        </wps:bodyPr>
-                      </wps:wsp>
-                      <wps:wsp>
-                        <wps:cNvPr id="636" name="Rectangle 636"/>
-                        <wps:cNvSpPr/>
-                        <wps:spPr>
-                          <a:xfrm>
-                            <a:off x="2680297" y="1327540"/>
-                            <a:ext cx="1971855" cy="158766"/>
-                          </a:xfrm>
-                          <a:prstGeom prst="rect">
-                            <a:avLst/>
-                          </a:prstGeom>
-                          <a:ln>
-                            <a:noFill/>
-                          </a:ln>
-                        </wps:spPr>
-                        <wps:txbx>
-                          <w:txbxContent>
-                            <w:p>
-                              <w:proofErr w:type="spellStart"/>
-                              <w:r>
-                                <w:rPr>
-                                  <w:rFonts w:ascii="Arial" w:eastAsia="Arial" w:hAnsi="Arial" w:cs="Arial"/>
-                                  <w:sz w:val="20"/>
-                                </w:rPr>
-                                <w:t>Plan</w:t>
-                              </w:r>
-                              <w:proofErr w:type="spellEnd"/>
-                              <w:r>
-                                <w:rPr>
-                                  <w:rFonts w:ascii="Arial" w:eastAsia="Arial" w:hAnsi="Arial" w:cs="Arial"/>
-                                  <w:sz w:val="20"/>
-                                </w:rPr>
-                                <w:t xml:space="preserve"> </w:t>
-                              </w:r>
-                              <w:proofErr w:type="spellStart"/>
-                              <w:r>
-                                <w:rPr>
-                                  <w:rFonts w:ascii="Arial" w:eastAsia="Arial" w:hAnsi="Arial" w:cs="Arial"/>
-                                  <w:sz w:val="20"/>
-                                </w:rPr>
-                                <w:t>and</w:t>
-                              </w:r>
-                              <w:proofErr w:type="spellEnd"/>
-                              <w:r>
-                                <w:rPr>
-                                  <w:rFonts w:ascii="Arial" w:eastAsia="Arial" w:hAnsi="Arial" w:cs="Arial"/>
-                                  <w:sz w:val="20"/>
-                                </w:rPr>
-                                <w:t xml:space="preserve"> </w:t>
-                              </w:r>
-                              <w:proofErr w:type="spellStart"/>
-                              <w:r>
-                                <w:rPr>
-                                  <w:rFonts w:ascii="Arial" w:eastAsia="Arial" w:hAnsi="Arial" w:cs="Arial"/>
-                                  <w:sz w:val="20"/>
-                                </w:rPr>
-                                <w:t>research</w:t>
-                              </w:r>
-                              <w:proofErr w:type="spellEnd"/>
-                              <w:r>
-                                <w:rPr>
-                                  <w:rFonts w:ascii="Arial" w:eastAsia="Arial" w:hAnsi="Arial" w:cs="Arial"/>
-                                  <w:sz w:val="20"/>
-                                </w:rPr>
-                                <w:t xml:space="preserve"> </w:t>
-                              </w:r>
-                              <w:proofErr w:type="spellStart"/>
-                              <w:r>
-                                <w:rPr>
-                                  <w:rFonts w:ascii="Arial" w:eastAsia="Arial" w:hAnsi="Arial" w:cs="Arial"/>
-                                  <w:sz w:val="20"/>
-                                </w:rPr>
-                                <w:t>project</w:t>
-                              </w:r>
-                              <w:proofErr w:type="spellEnd"/>
-                              <w:r>
-                                <w:rPr>
-                                  <w:rFonts w:ascii="Arial" w:eastAsia="Arial" w:hAnsi="Arial" w:cs="Arial"/>
-                                  <w:sz w:val="20"/>
-                                </w:rPr>
-                                <w:t xml:space="preserve"> </w:t>
-                              </w:r>
-                            </w:p>
-                          </w:txbxContent>
-                        </wps:txbx>
-                        <wps:bodyPr horzOverflow="overflow" vert="horz" lIns="0" tIns="0" rIns="0" bIns="0" rtlCol="0">
-                          <a:noAutofit/>
-                        </wps:bodyPr>
-                      </wps:wsp>
-                      <wps:wsp>
-                        <wps:cNvPr id="637" name="Rectangle 637"/>
-                        <wps:cNvSpPr/>
-                        <wps:spPr>
-                          <a:xfrm>
-                            <a:off x="2726157" y="1473578"/>
-                            <a:ext cx="1802945" cy="158766"/>
-                          </a:xfrm>
-                          <a:prstGeom prst="rect">
-                            <a:avLst/>
-                          </a:prstGeom>
-                          <a:ln>
-                            <a:noFill/>
-                          </a:ln>
-                        </wps:spPr>
-                        <wps:txbx>
-                          <w:txbxContent>
-                            <w:p>
-                              <w:proofErr w:type="spellStart"/>
-                              <w:r>
-                                <w:rPr>
-                                  <w:rFonts w:ascii="Arial" w:eastAsia="Arial" w:hAnsi="Arial" w:cs="Arial"/>
-                                  <w:sz w:val="20"/>
-                                </w:rPr>
-                                <w:t>components</w:t>
-                              </w:r>
-                              <w:proofErr w:type="spellEnd"/>
-                              <w:r>
-                                <w:rPr>
-                                  <w:rFonts w:ascii="Arial" w:eastAsia="Arial" w:hAnsi="Arial" w:cs="Arial"/>
-                                  <w:sz w:val="20"/>
-                                </w:rPr>
-                                <w:t xml:space="preserve"> </w:t>
-                              </w:r>
-                              <w:proofErr w:type="spellStart"/>
-                              <w:r>
-                                <w:rPr>
-                                  <w:rFonts w:ascii="Arial" w:eastAsia="Arial" w:hAnsi="Arial" w:cs="Arial"/>
-                                  <w:sz w:val="20"/>
-                                </w:rPr>
-                                <w:t>thoroughly</w:t>
-                              </w:r>
-                              <w:proofErr w:type="spellEnd"/>
-                              <w:r>
-                                <w:rPr>
-                                  <w:rFonts w:ascii="Arial" w:eastAsia="Arial" w:hAnsi="Arial" w:cs="Arial"/>
-                                  <w:sz w:val="20"/>
-                                </w:rPr>
-                                <w:t>.</w:t>
-                              </w:r>
-                            </w:p>
-                          </w:txbxContent>
-                        </wps:txbx>
-                        <wps:bodyPr horzOverflow="overflow" vert="horz" lIns="0" tIns="0" rIns="0" bIns="0" rtlCol="0">
-                          <a:noAutofit/>
-                        </wps:bodyPr>
-                      </wps:wsp>
-                      <wps:wsp>
-                        <wps:cNvPr id="638" name="Rectangle 638"/>
-                        <wps:cNvSpPr/>
-                        <wps:spPr>
-                          <a:xfrm>
-                            <a:off x="4526001" y="1254515"/>
-                            <a:ext cx="1257873" cy="158766"/>
-                          </a:xfrm>
-                          <a:prstGeom prst="rect">
-                            <a:avLst/>
-                          </a:prstGeom>
-                          <a:ln>
-                            <a:noFill/>
-                          </a:ln>
-                        </wps:spPr>
-                        <wps:txbx>
-                          <w:txbxContent>
-                            <w:p>
-                              <w:proofErr w:type="spellStart"/>
-                              <w:r>
-                                <w:rPr>
-                                  <w:rFonts w:ascii="Arial" w:eastAsia="Arial" w:hAnsi="Arial" w:cs="Arial"/>
-                                  <w:sz w:val="20"/>
-                                </w:rPr>
-                                <w:t>Allocate</w:t>
-                              </w:r>
-                              <w:proofErr w:type="spellEnd"/>
-                              <w:r>
-                                <w:rPr>
-                                  <w:rFonts w:ascii="Arial" w:eastAsia="Arial" w:hAnsi="Arial" w:cs="Arial"/>
-                                  <w:sz w:val="20"/>
-                                </w:rPr>
-                                <w:t xml:space="preserve"> </w:t>
-                              </w:r>
-                              <w:proofErr w:type="spellStart"/>
-                              <w:r>
-                                <w:rPr>
-                                  <w:rFonts w:ascii="Arial" w:eastAsia="Arial" w:hAnsi="Arial" w:cs="Arial"/>
-                                  <w:sz w:val="20"/>
-                                </w:rPr>
-                                <w:t>time</w:t>
-                              </w:r>
-                              <w:proofErr w:type="spellEnd"/>
-                              <w:r>
-                                <w:rPr>
-                                  <w:rFonts w:ascii="Arial" w:eastAsia="Arial" w:hAnsi="Arial" w:cs="Arial"/>
-                                  <w:sz w:val="20"/>
-                                </w:rPr>
-                                <w:t xml:space="preserve"> </w:t>
-                              </w:r>
-                              <w:proofErr w:type="spellStart"/>
-                              <w:r>
-                                <w:rPr>
-                                  <w:rFonts w:ascii="Arial" w:eastAsia="Arial" w:hAnsi="Arial" w:cs="Arial"/>
-                                  <w:sz w:val="20"/>
-                                </w:rPr>
-                                <w:t>for</w:t>
-                              </w:r>
-                              <w:proofErr w:type="spellEnd"/>
-                              <w:r>
-                                <w:rPr>
-                                  <w:rFonts w:ascii="Arial" w:eastAsia="Arial" w:hAnsi="Arial" w:cs="Arial"/>
-                                  <w:sz w:val="20"/>
-                                </w:rPr>
-                                <w:t xml:space="preserve"> </w:t>
-                              </w:r>
-                            </w:p>
-                          </w:txbxContent>
-                        </wps:txbx>
-                        <wps:bodyPr horzOverflow="overflow" vert="horz" lIns="0" tIns="0" rIns="0" bIns="0" rtlCol="0">
-                          <a:noAutofit/>
-                        </wps:bodyPr>
-                      </wps:wsp>
-                      <wps:wsp>
-                        <wps:cNvPr id="639" name="Rectangle 639"/>
-                        <wps:cNvSpPr/>
-                        <wps:spPr>
-                          <a:xfrm>
-                            <a:off x="4402341" y="1400553"/>
-                            <a:ext cx="1586910" cy="158766"/>
-                          </a:xfrm>
-                          <a:prstGeom prst="rect">
-                            <a:avLst/>
-                          </a:prstGeom>
-                          <a:ln>
-                            <a:noFill/>
-                          </a:ln>
-                        </wps:spPr>
-                        <wps:txbx>
-                          <w:txbxContent>
-                            <w:p>
-                              <w:proofErr w:type="spellStart"/>
-                              <w:r>
-                                <w:rPr>
-                                  <w:rFonts w:ascii="Arial" w:eastAsia="Arial" w:hAnsi="Arial" w:cs="Arial"/>
-                                  <w:sz w:val="20"/>
-                                </w:rPr>
-                                <w:t>addressing</w:t>
-                              </w:r>
-                              <w:proofErr w:type="spellEnd"/>
-                              <w:r>
-                                <w:rPr>
-                                  <w:rFonts w:ascii="Arial" w:eastAsia="Arial" w:hAnsi="Arial" w:cs="Arial"/>
-                                  <w:sz w:val="20"/>
-                                </w:rPr>
-                                <w:t xml:space="preserve"> </w:t>
-                              </w:r>
-                              <w:proofErr w:type="spellStart"/>
-                              <w:r>
-                                <w:rPr>
-                                  <w:rFonts w:ascii="Arial" w:eastAsia="Arial" w:hAnsi="Arial" w:cs="Arial"/>
-                                  <w:sz w:val="20"/>
-                                </w:rPr>
-                                <w:t>technical</w:t>
-                              </w:r>
-                              <w:proofErr w:type="spellEnd"/>
-                              <w:r>
-                                <w:rPr>
-                                  <w:rFonts w:ascii="Arial" w:eastAsia="Arial" w:hAnsi="Arial" w:cs="Arial"/>
-                                  <w:sz w:val="20"/>
-                                </w:rPr>
-                                <w:t xml:space="preserve"> </w:t>
-                              </w:r>
-                            </w:p>
-                          </w:txbxContent>
-                        </wps:txbx>
-                        <wps:bodyPr horzOverflow="overflow" vert="horz" lIns="0" tIns="0" rIns="0" bIns="0" rtlCol="0">
-                          <a:noAutofit/>
-                        </wps:bodyPr>
-                      </wps:wsp>
-                      <wps:wsp>
-                        <wps:cNvPr id="640" name="Rectangle 640"/>
-                        <wps:cNvSpPr/>
-                        <wps:spPr>
-                          <a:xfrm>
-                            <a:off x="4755350" y="1546590"/>
-                            <a:ext cx="600982" cy="158766"/>
-                          </a:xfrm>
-                          <a:prstGeom prst="rect">
-                            <a:avLst/>
-                          </a:prstGeom>
-                          <a:ln>
-                            <a:noFill/>
-                          </a:ln>
-                        </wps:spPr>
-                        <wps:txbx>
-                          <w:txbxContent>
-                            <w:p>
-                              <w:proofErr w:type="spellStart"/>
-                              <w:r>
-                                <w:rPr>
-                                  <w:rFonts w:ascii="Arial" w:eastAsia="Arial" w:hAnsi="Arial" w:cs="Arial"/>
-                                  <w:sz w:val="20"/>
-                                </w:rPr>
-                                <w:t>hurdles</w:t>
-                              </w:r>
-                              <w:proofErr w:type="spellEnd"/>
-                              <w:r>
-                                <w:rPr>
-                                  <w:rFonts w:ascii="Arial" w:eastAsia="Arial" w:hAnsi="Arial" w:cs="Arial"/>
-                                  <w:sz w:val="20"/>
-                                </w:rPr>
-                                <w:t>.</w:t>
-                              </w:r>
-                            </w:p>
-                          </w:txbxContent>
-                        </wps:txbx>
-                        <wps:bodyPr horzOverflow="overflow" vert="horz" lIns="0" tIns="0" rIns="0" bIns="0" rtlCol="0">
-                          <a:noAutofit/>
-                        </wps:bodyPr>
-                      </wps:wsp>
-                      <wps:wsp>
-                        <wps:cNvPr id="641" name="Shape 641"/>
-                        <wps:cNvSpPr/>
-                        <wps:spPr>
-                          <a:xfrm>
-                            <a:off x="3175" y="97536"/>
-                            <a:ext cx="0" cy="1616710"/>
-                          </a:xfrm>
-                          <a:custGeom>
-                            <a:avLst/>
-                            <a:gdLst/>
-                            <a:ahLst/>
-                            <a:cxnLst/>
-                            <a:rect l="0" t="0" r="0" b="0"/>
-                            <a:pathLst>
-                              <a:path h="1616710">
-                                <a:moveTo>
-                                  <a:pt x="0" y="0"/>
-                                </a:moveTo>
-                                <a:lnTo>
-                                  <a:pt x="0" y="1616710"/>
-                                </a:lnTo>
-                              </a:path>
-                            </a:pathLst>
-                          </a:custGeom>
-                          <a:ln w="6350" cap="flat">
-                            <a:miter lim="127000"/>
-                          </a:ln>
-                        </wps:spPr>
-                        <wps:style>
-                          <a:lnRef idx="1">
-                            <a:srgbClr val="D0CECE"/>
-                          </a:lnRef>
-                          <a:fillRef idx="0">
-                            <a:srgbClr val="000000">
-                              <a:alpha val="0"/>
-                            </a:srgbClr>
-                          </a:fillRef>
-                          <a:effectRef idx="0">
-                            <a:scrgbClr r="0" g="0" b="0"/>
-                          </a:effectRef>
-                          <a:fontRef idx="none"/>
-                        </wps:style>
-                        <wps:bodyPr/>
-                      </wps:wsp>
-                      <wps:wsp>
-                        <wps:cNvPr id="642" name="Shape 642"/>
-                        <wps:cNvSpPr/>
-                        <wps:spPr>
-                          <a:xfrm>
-                            <a:off x="1525905" y="97536"/>
-                            <a:ext cx="0" cy="534670"/>
-                          </a:xfrm>
-                          <a:custGeom>
-                            <a:avLst/>
-                            <a:gdLst/>
-                            <a:ahLst/>
-                            <a:cxnLst/>
-                            <a:rect l="0" t="0" r="0" b="0"/>
-                            <a:pathLst>
-                              <a:path h="534670">
-                                <a:moveTo>
-                                  <a:pt x="0" y="0"/>
-                                </a:moveTo>
-                                <a:lnTo>
-                                  <a:pt x="0" y="534670"/>
-                                </a:lnTo>
-                              </a:path>
-                            </a:pathLst>
-                          </a:custGeom>
-                          <a:ln w="6350" cap="flat">
-                            <a:miter lim="127000"/>
-                          </a:ln>
-                        </wps:spPr>
-                        <wps:style>
-                          <a:lnRef idx="1">
-                            <a:srgbClr val="D0CECE"/>
-                          </a:lnRef>
-                          <a:fillRef idx="0">
-                            <a:srgbClr val="000000">
-                              <a:alpha val="0"/>
-                            </a:srgbClr>
-                          </a:fillRef>
-                          <a:effectRef idx="0">
-                            <a:scrgbClr r="0" g="0" b="0"/>
-                          </a:effectRef>
-                          <a:fontRef idx="none"/>
-                        </wps:style>
-                        <wps:bodyPr/>
-                      </wps:wsp>
-                      <wps:wsp>
-                        <wps:cNvPr id="643" name="Shape 643"/>
-                        <wps:cNvSpPr/>
-                        <wps:spPr>
-                          <a:xfrm>
-                            <a:off x="1525905" y="638556"/>
-                            <a:ext cx="0" cy="534670"/>
-                          </a:xfrm>
-                          <a:custGeom>
-                            <a:avLst/>
-                            <a:gdLst/>
-                            <a:ahLst/>
-                            <a:cxnLst/>
-                            <a:rect l="0" t="0" r="0" b="0"/>
-                            <a:pathLst>
-                              <a:path h="534670">
-                                <a:moveTo>
-                                  <a:pt x="0" y="0"/>
-                                </a:moveTo>
-                                <a:lnTo>
-                                  <a:pt x="0" y="534670"/>
-                                </a:lnTo>
-                              </a:path>
-                            </a:pathLst>
-                          </a:custGeom>
-                          <a:ln w="6350" cap="flat">
-                            <a:miter lim="127000"/>
-                          </a:ln>
-                        </wps:spPr>
-                        <wps:style>
-                          <a:lnRef idx="1">
-                            <a:srgbClr val="D0CECE"/>
-                          </a:lnRef>
-                          <a:fillRef idx="0">
-                            <a:srgbClr val="000000">
-                              <a:alpha val="0"/>
-                            </a:srgbClr>
-                          </a:fillRef>
-                          <a:effectRef idx="0">
-                            <a:scrgbClr r="0" g="0" b="0"/>
-                          </a:effectRef>
-                          <a:fontRef idx="none"/>
-                        </wps:style>
-                        <wps:bodyPr/>
-                      </wps:wsp>
-                      <wps:wsp>
-                        <wps:cNvPr id="644" name="Shape 644"/>
-                        <wps:cNvSpPr/>
-                        <wps:spPr>
-                          <a:xfrm>
-                            <a:off x="1525905" y="1179576"/>
-                            <a:ext cx="0" cy="534670"/>
-                          </a:xfrm>
-                          <a:custGeom>
-                            <a:avLst/>
-                            <a:gdLst/>
-                            <a:ahLst/>
-                            <a:cxnLst/>
-                            <a:rect l="0" t="0" r="0" b="0"/>
-                            <a:pathLst>
-                              <a:path h="534670">
-                                <a:moveTo>
-                                  <a:pt x="0" y="0"/>
-                                </a:moveTo>
-                                <a:lnTo>
-                                  <a:pt x="0" y="534670"/>
-                                </a:lnTo>
-                              </a:path>
-                            </a:pathLst>
-                          </a:custGeom>
-                          <a:ln w="6350" cap="flat">
-                            <a:miter lim="127000"/>
-                          </a:ln>
-                        </wps:spPr>
-                        <wps:style>
-                          <a:lnRef idx="1">
-                            <a:srgbClr val="D0CECE"/>
-                          </a:lnRef>
-                          <a:fillRef idx="0">
-                            <a:srgbClr val="000000">
-                              <a:alpha val="0"/>
-                            </a:srgbClr>
-                          </a:fillRef>
-                          <a:effectRef idx="0">
-                            <a:scrgbClr r="0" g="0" b="0"/>
-                          </a:effectRef>
-                          <a:fontRef idx="none"/>
-                        </wps:style>
-                        <wps:bodyPr/>
-                      </wps:wsp>
-                      <wps:wsp>
-                        <wps:cNvPr id="645" name="Shape 645"/>
-                        <wps:cNvSpPr/>
-                        <wps:spPr>
-                          <a:xfrm>
-                            <a:off x="2573655" y="97536"/>
-                            <a:ext cx="0" cy="534670"/>
-                          </a:xfrm>
-                          <a:custGeom>
-                            <a:avLst/>
-                            <a:gdLst/>
-                            <a:ahLst/>
-                            <a:cxnLst/>
-                            <a:rect l="0" t="0" r="0" b="0"/>
-                            <a:pathLst>
-                              <a:path h="534670">
-                                <a:moveTo>
-                                  <a:pt x="0" y="0"/>
-                                </a:moveTo>
-                                <a:lnTo>
-                                  <a:pt x="0" y="534670"/>
-                                </a:lnTo>
-                              </a:path>
-                            </a:pathLst>
-                          </a:custGeom>
-                          <a:ln w="6350" cap="flat">
-                            <a:miter lim="127000"/>
-                          </a:ln>
-                        </wps:spPr>
-                        <wps:style>
-                          <a:lnRef idx="1">
-                            <a:srgbClr val="D0CECE"/>
-                          </a:lnRef>
-                          <a:fillRef idx="0">
-                            <a:srgbClr val="000000">
-                              <a:alpha val="0"/>
-                            </a:srgbClr>
-                          </a:fillRef>
-                          <a:effectRef idx="0">
-                            <a:scrgbClr r="0" g="0" b="0"/>
-                          </a:effectRef>
-                          <a:fontRef idx="none"/>
-                        </wps:style>
-                        <wps:bodyPr/>
-                      </wps:wsp>
-                      <wps:wsp>
-                        <wps:cNvPr id="646" name="Shape 646"/>
-                        <wps:cNvSpPr/>
-                        <wps:spPr>
-                          <a:xfrm>
-                            <a:off x="2573655" y="638556"/>
-                            <a:ext cx="0" cy="534670"/>
-                          </a:xfrm>
-                          <a:custGeom>
-                            <a:avLst/>
-                            <a:gdLst/>
-                            <a:ahLst/>
-                            <a:cxnLst/>
-                            <a:rect l="0" t="0" r="0" b="0"/>
-                            <a:pathLst>
-                              <a:path h="534670">
-                                <a:moveTo>
-                                  <a:pt x="0" y="0"/>
-                                </a:moveTo>
-                                <a:lnTo>
-                                  <a:pt x="0" y="534670"/>
-                                </a:lnTo>
-                              </a:path>
-                            </a:pathLst>
-                          </a:custGeom>
-                          <a:ln w="6350" cap="flat">
-                            <a:miter lim="127000"/>
-                          </a:ln>
-                        </wps:spPr>
-                        <wps:style>
-                          <a:lnRef idx="1">
-                            <a:srgbClr val="D0CECE"/>
-                          </a:lnRef>
-                          <a:fillRef idx="0">
-                            <a:srgbClr val="000000">
-                              <a:alpha val="0"/>
-                            </a:srgbClr>
-                          </a:fillRef>
-                          <a:effectRef idx="0">
-                            <a:scrgbClr r="0" g="0" b="0"/>
-                          </a:effectRef>
-                          <a:fontRef idx="none"/>
-                        </wps:style>
-                        <wps:bodyPr/>
-                      </wps:wsp>
-                      <wps:wsp>
-                        <wps:cNvPr id="647" name="Shape 647"/>
-                        <wps:cNvSpPr/>
-                        <wps:spPr>
-                          <a:xfrm>
-                            <a:off x="2573655" y="1179576"/>
-                            <a:ext cx="0" cy="534670"/>
-                          </a:xfrm>
-                          <a:custGeom>
-                            <a:avLst/>
-                            <a:gdLst/>
-                            <a:ahLst/>
-                            <a:cxnLst/>
-                            <a:rect l="0" t="0" r="0" b="0"/>
-                            <a:pathLst>
-                              <a:path h="534670">
-                                <a:moveTo>
-                                  <a:pt x="0" y="0"/>
-                                </a:moveTo>
-                                <a:lnTo>
-                                  <a:pt x="0" y="534670"/>
-                                </a:lnTo>
-                              </a:path>
-                            </a:pathLst>
-                          </a:custGeom>
-                          <a:ln w="6350" cap="flat">
-                            <a:miter lim="127000"/>
-                          </a:ln>
-                        </wps:spPr>
-                        <wps:style>
-                          <a:lnRef idx="1">
-                            <a:srgbClr val="D0CECE"/>
-                          </a:lnRef>
-                          <a:fillRef idx="0">
-                            <a:srgbClr val="000000">
-                              <a:alpha val="0"/>
-                            </a:srgbClr>
-                          </a:fillRef>
-                          <a:effectRef idx="0">
-                            <a:scrgbClr r="0" g="0" b="0"/>
-                          </a:effectRef>
-                          <a:fontRef idx="none"/>
-                        </wps:style>
-                        <wps:bodyPr/>
-                      </wps:wsp>
-                      <wps:wsp>
-                        <wps:cNvPr id="648" name="Shape 648"/>
-                        <wps:cNvSpPr/>
-                        <wps:spPr>
-                          <a:xfrm>
-                            <a:off x="4234180" y="97536"/>
-                            <a:ext cx="0" cy="534670"/>
-                          </a:xfrm>
-                          <a:custGeom>
-                            <a:avLst/>
-                            <a:gdLst/>
-                            <a:ahLst/>
-                            <a:cxnLst/>
-                            <a:rect l="0" t="0" r="0" b="0"/>
-                            <a:pathLst>
-                              <a:path h="534670">
-                                <a:moveTo>
-                                  <a:pt x="0" y="0"/>
-                                </a:moveTo>
-                                <a:lnTo>
-                                  <a:pt x="0" y="534670"/>
-                                </a:lnTo>
-                              </a:path>
-                            </a:pathLst>
-                          </a:custGeom>
-                          <a:ln w="6350" cap="flat">
-                            <a:miter lim="127000"/>
-                          </a:ln>
-                        </wps:spPr>
-                        <wps:style>
-                          <a:lnRef idx="1">
-                            <a:srgbClr val="D0CECE"/>
-                          </a:lnRef>
-                          <a:fillRef idx="0">
-                            <a:srgbClr val="000000">
-                              <a:alpha val="0"/>
-                            </a:srgbClr>
-                          </a:fillRef>
-                          <a:effectRef idx="0">
-                            <a:scrgbClr r="0" g="0" b="0"/>
-                          </a:effectRef>
-                          <a:fontRef idx="none"/>
-                        </wps:style>
-                        <wps:bodyPr/>
-                      </wps:wsp>
-                      <wps:wsp>
-                        <wps:cNvPr id="649" name="Shape 649"/>
-                        <wps:cNvSpPr/>
-                        <wps:spPr>
-                          <a:xfrm>
-                            <a:off x="4234180" y="638556"/>
-                            <a:ext cx="0" cy="534670"/>
-                          </a:xfrm>
-                          <a:custGeom>
-                            <a:avLst/>
-                            <a:gdLst/>
-                            <a:ahLst/>
-                            <a:cxnLst/>
-                            <a:rect l="0" t="0" r="0" b="0"/>
-                            <a:pathLst>
-                              <a:path h="534670">
-                                <a:moveTo>
-                                  <a:pt x="0" y="0"/>
-                                </a:moveTo>
-                                <a:lnTo>
-                                  <a:pt x="0" y="534670"/>
-                                </a:lnTo>
-                              </a:path>
-                            </a:pathLst>
-                          </a:custGeom>
-                          <a:ln w="6350" cap="flat">
-                            <a:miter lim="127000"/>
-                          </a:ln>
-                        </wps:spPr>
-                        <wps:style>
-                          <a:lnRef idx="1">
-                            <a:srgbClr val="D0CECE"/>
-                          </a:lnRef>
-                          <a:fillRef idx="0">
-                            <a:srgbClr val="000000">
-                              <a:alpha val="0"/>
-                            </a:srgbClr>
-                          </a:fillRef>
-                          <a:effectRef idx="0">
-                            <a:scrgbClr r="0" g="0" b="0"/>
-                          </a:effectRef>
-                          <a:fontRef idx="none"/>
-                        </wps:style>
-                        <wps:bodyPr/>
-                      </wps:wsp>
-                      <wps:wsp>
-                        <wps:cNvPr id="650" name="Shape 650"/>
-                        <wps:cNvSpPr/>
-                        <wps:spPr>
-                          <a:xfrm>
-                            <a:off x="4234180" y="1179576"/>
-                            <a:ext cx="0" cy="534670"/>
-                          </a:xfrm>
-                          <a:custGeom>
-                            <a:avLst/>
-                            <a:gdLst/>
-                            <a:ahLst/>
-                            <a:cxnLst/>
-                            <a:rect l="0" t="0" r="0" b="0"/>
-                            <a:pathLst>
-                              <a:path h="534670">
-                                <a:moveTo>
-                                  <a:pt x="0" y="0"/>
-                                </a:moveTo>
-                                <a:lnTo>
-                                  <a:pt x="0" y="534670"/>
-                                </a:lnTo>
-                              </a:path>
-                            </a:pathLst>
-                          </a:custGeom>
-                          <a:ln w="6350" cap="flat">
-                            <a:miter lim="127000"/>
-                          </a:ln>
-                        </wps:spPr>
-                        <wps:style>
-                          <a:lnRef idx="1">
-                            <a:srgbClr val="D0CECE"/>
-                          </a:lnRef>
-                          <a:fillRef idx="0">
-                            <a:srgbClr val="000000">
-                              <a:alpha val="0"/>
-                            </a:srgbClr>
-                          </a:fillRef>
-                          <a:effectRef idx="0">
-                            <a:scrgbClr r="0" g="0" b="0"/>
-                          </a:effectRef>
-                          <a:fontRef idx="none"/>
-                        </wps:style>
-                        <wps:bodyPr/>
-                      </wps:wsp>
-                      <wps:wsp>
-                        <wps:cNvPr id="651" name="Shape 651"/>
-                        <wps:cNvSpPr/>
-                        <wps:spPr>
-                          <a:xfrm>
-                            <a:off x="5728335" y="97536"/>
-                            <a:ext cx="0" cy="1616710"/>
-                          </a:xfrm>
-                          <a:custGeom>
-                            <a:avLst/>
-                            <a:gdLst/>
-                            <a:ahLst/>
-                            <a:cxnLst/>
-                            <a:rect l="0" t="0" r="0" b="0"/>
-                            <a:pathLst>
-                              <a:path h="1616710">
-                                <a:moveTo>
-                                  <a:pt x="0" y="0"/>
-                                </a:moveTo>
-                                <a:lnTo>
-                                  <a:pt x="0" y="1616710"/>
-                                </a:lnTo>
-                              </a:path>
-                            </a:pathLst>
-                          </a:custGeom>
-                          <a:ln w="6350" cap="flat">
-                            <a:miter lim="127000"/>
-                          </a:ln>
-                        </wps:spPr>
-                        <wps:style>
-                          <a:lnRef idx="1">
-                            <a:srgbClr val="D0CECE"/>
-                          </a:lnRef>
-                          <a:fillRef idx="0">
-                            <a:srgbClr val="000000">
-                              <a:alpha val="0"/>
-                            </a:srgbClr>
-                          </a:fillRef>
-                          <a:effectRef idx="0">
-                            <a:scrgbClr r="0" g="0" b="0"/>
-                          </a:effectRef>
-                          <a:fontRef idx="none"/>
-                        </wps:style>
-                        <wps:bodyPr/>
-                      </wps:wsp>
-                      <wps:wsp>
-                        <wps:cNvPr id="652" name="Shape 652"/>
-                        <wps:cNvSpPr/>
-                        <wps:spPr>
-                          <a:xfrm>
-                            <a:off x="0" y="94361"/>
-                            <a:ext cx="5731510" cy="0"/>
-                          </a:xfrm>
-                          <a:custGeom>
-                            <a:avLst/>
-                            <a:gdLst/>
-                            <a:ahLst/>
-                            <a:cxnLst/>
-                            <a:rect l="0" t="0" r="0" b="0"/>
-                            <a:pathLst>
-                              <a:path w="5731510">
-                                <a:moveTo>
-                                  <a:pt x="0" y="0"/>
-                                </a:moveTo>
-                                <a:lnTo>
-                                  <a:pt x="5731510" y="0"/>
-                                </a:lnTo>
-                              </a:path>
-                            </a:pathLst>
-                          </a:custGeom>
-                          <a:ln w="6350" cap="flat">
-                            <a:miter lim="127000"/>
-                          </a:ln>
-                        </wps:spPr>
-                        <wps:style>
-                          <a:lnRef idx="1">
-                            <a:srgbClr val="D0CECE"/>
-                          </a:lnRef>
-                          <a:fillRef idx="0">
-                            <a:srgbClr val="000000">
-                              <a:alpha val="0"/>
-                            </a:srgbClr>
-                          </a:fillRef>
-                          <a:effectRef idx="0">
-                            <a:scrgbClr r="0" g="0" b="0"/>
-                          </a:effectRef>
-                          <a:fontRef idx="none"/>
-                        </wps:style>
-                        <wps:bodyPr/>
-                      </wps:wsp>
-                      <wps:wsp>
-                        <wps:cNvPr id="653" name="Shape 653"/>
-                        <wps:cNvSpPr/>
-                        <wps:spPr>
-                          <a:xfrm>
-                            <a:off x="6350" y="635381"/>
-                            <a:ext cx="5718810" cy="0"/>
-                          </a:xfrm>
-                          <a:custGeom>
-                            <a:avLst/>
-                            <a:gdLst/>
-                            <a:ahLst/>
-                            <a:cxnLst/>
-                            <a:rect l="0" t="0" r="0" b="0"/>
-                            <a:pathLst>
-                              <a:path w="5718810">
-                                <a:moveTo>
-                                  <a:pt x="0" y="0"/>
-                                </a:moveTo>
-                                <a:lnTo>
-                                  <a:pt x="5718810" y="0"/>
-                                </a:lnTo>
-                              </a:path>
-                            </a:pathLst>
-                          </a:custGeom>
-                          <a:ln w="6350" cap="flat">
-                            <a:miter lim="127000"/>
-                          </a:ln>
-                        </wps:spPr>
-                        <wps:style>
-                          <a:lnRef idx="1">
-                            <a:srgbClr val="D0CECE"/>
-                          </a:lnRef>
-                          <a:fillRef idx="0">
-                            <a:srgbClr val="000000">
-                              <a:alpha val="0"/>
-                            </a:srgbClr>
-                          </a:fillRef>
-                          <a:effectRef idx="0">
-                            <a:scrgbClr r="0" g="0" b="0"/>
-                          </a:effectRef>
-                          <a:fontRef idx="none"/>
-                        </wps:style>
-                        <wps:bodyPr/>
-                      </wps:wsp>
-                      <wps:wsp>
-                        <wps:cNvPr id="654" name="Shape 654"/>
-                        <wps:cNvSpPr/>
-                        <wps:spPr>
-                          <a:xfrm>
-                            <a:off x="6350" y="1176401"/>
-                            <a:ext cx="5718810" cy="0"/>
-                          </a:xfrm>
-                          <a:custGeom>
-                            <a:avLst/>
-                            <a:gdLst/>
-                            <a:ahLst/>
-                            <a:cxnLst/>
-                            <a:rect l="0" t="0" r="0" b="0"/>
-                            <a:pathLst>
-                              <a:path w="5718810">
-                                <a:moveTo>
-                                  <a:pt x="0" y="0"/>
-                                </a:moveTo>
-                                <a:lnTo>
-                                  <a:pt x="5718810" y="0"/>
-                                </a:lnTo>
-                              </a:path>
-                            </a:pathLst>
-                          </a:custGeom>
-                          <a:ln w="6350" cap="flat">
-                            <a:miter lim="127000"/>
-                          </a:ln>
-                        </wps:spPr>
-                        <wps:style>
-                          <a:lnRef idx="1">
-                            <a:srgbClr val="D0CECE"/>
-                          </a:lnRef>
-                          <a:fillRef idx="0">
-                            <a:srgbClr val="000000">
-                              <a:alpha val="0"/>
-                            </a:srgbClr>
-                          </a:fillRef>
-                          <a:effectRef idx="0">
-                            <a:scrgbClr r="0" g="0" b="0"/>
-                          </a:effectRef>
-                          <a:fontRef idx="none"/>
-                        </wps:style>
-                        <wps:bodyPr/>
-                      </wps:wsp>
-                      <wps:wsp>
-                        <wps:cNvPr id="655" name="Shape 655"/>
-                        <wps:cNvSpPr/>
-                        <wps:spPr>
-                          <a:xfrm>
-                            <a:off x="0" y="1717421"/>
-                            <a:ext cx="5731510" cy="0"/>
-                          </a:xfrm>
-                          <a:custGeom>
-                            <a:avLst/>
-                            <a:gdLst/>
-                            <a:ahLst/>
-                            <a:cxnLst/>
-                            <a:rect l="0" t="0" r="0" b="0"/>
-                            <a:pathLst>
-                              <a:path w="5731510">
-                                <a:moveTo>
-                                  <a:pt x="0" y="0"/>
-                                </a:moveTo>
-                                <a:lnTo>
-                                  <a:pt x="5731510" y="0"/>
-                                </a:lnTo>
-                              </a:path>
-                            </a:pathLst>
-                          </a:custGeom>
-                          <a:ln w="6350" cap="flat">
-                            <a:miter lim="127000"/>
-                          </a:ln>
-                        </wps:spPr>
-                        <wps:style>
-                          <a:lnRef idx="1">
-                            <a:srgbClr val="D0CECE"/>
-                          </a:lnRef>
-                          <a:fillRef idx="0">
-                            <a:srgbClr val="000000">
-                              <a:alpha val="0"/>
-                            </a:srgbClr>
-                          </a:fillRef>
-                          <a:effectRef idx="0">
-                            <a:scrgbClr r="0" g="0" b="0"/>
-                          </a:effectRef>
-                          <a:fontRef idx="none"/>
-                        </wps:style>
-                        <wps:bodyPr/>
-                      </wps:wsp>
-                    </wpg:wgp>
-                  </a:graphicData>
-                </a:graphic>
-              </wp:inline>
-            </w:drawing>
-          </mc:Choice>
-          <mc:Fallback>
-            <w:pict>
-              <v:group w14:anchorId="7E0D6380" id="Group 6622" o:spid="_x0000_s1036" style="width:481.75pt;height:127.8pt;mso-position-horizontal-relative:char;mso-position-vertical-relative:line" coordorigin=",943" coordsize="61180,16230" o:gfxdata="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">
-                <v:rect id="Rectangle 903" o:spid="_x0000_s1037" style="position:absolute;left:1026;top:3185;width:939;height:1587;visibility:visible;mso-wrap-style:square;v-text-anchor:top" o:gfxdata="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" filled="f" stroked="f">
-                  <v:textbox inset="0,0,0,0">
-                    <w:txbxContent>
-                      <w:p>
-                        <w:r>
-                          <w:rPr>
-                            <w:rFonts w:ascii="Arial" w:eastAsia="Arial" w:hAnsi="Arial" w:cs="Arial"/>
-                            <w:sz w:val="20"/>
-                          </w:rPr>
-                          <w:t>1</w:t>
-                        </w:r>
-                      </w:p>
-                    </w:txbxContent>
-                  </v:textbox>
-                </v:rect>
-                <v:rect id="Rectangle 904" o:spid="_x0000_s1038" style="position:absolute;left:2829;top:3185;width:15209;height:1587;visibility:visible;mso-wrap-style:square;v-text-anchor:top" o:gfxdata="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" filled="f" stroked="f">
-                  <v:textbox inset="0,0,0,0">
-                    <w:txbxContent>
-                      <w:p>
-                        <w:proofErr w:type="spellStart"/>
-                        <w:r>
-                          <w:rPr>
-                            <w:rFonts w:ascii="Arial" w:eastAsia="Arial" w:hAnsi="Arial" w:cs="Arial"/>
-                            <w:sz w:val="20"/>
-                          </w:rPr>
-                          <w:t>User</w:t>
-                        </w:r>
-                        <w:proofErr w:type="spellEnd"/>
-                        <w:r>
-                          <w:rPr>
-                            <w:rFonts w:ascii="Arial" w:eastAsia="Arial" w:hAnsi="Arial" w:cs="Arial"/>
-                            <w:sz w:val="20"/>
-                          </w:rPr>
-                          <w:t xml:space="preserve"> </w:t>
-                        </w:r>
-                        <w:proofErr w:type="spellStart"/>
-                        <w:r>
-                          <w:rPr>
-                            <w:rFonts w:ascii="Arial" w:eastAsia="Arial" w:hAnsi="Arial" w:cs="Arial"/>
-                            <w:sz w:val="20"/>
-                          </w:rPr>
-                          <w:t>Story</w:t>
-                        </w:r>
-                        <w:proofErr w:type="spellEnd"/>
-                        <w:r>
-                          <w:rPr>
-                            <w:rFonts w:ascii="Arial" w:eastAsia="Arial" w:hAnsi="Arial" w:cs="Arial"/>
-                            <w:sz w:val="20"/>
-                          </w:rPr>
-                          <w:t xml:space="preserve"> </w:t>
-                        </w:r>
-                        <w:proofErr w:type="spellStart"/>
-                        <w:r>
-                          <w:rPr>
-                            <w:rFonts w:ascii="Arial" w:eastAsia="Arial" w:hAnsi="Arial" w:cs="Arial"/>
-                            <w:sz w:val="20"/>
-                          </w:rPr>
-                          <w:t>Changes</w:t>
-                        </w:r>
-                        <w:proofErr w:type="spellEnd"/>
-                      </w:p>
-                    </w:txbxContent>
-                  </v:textbox>
-                </v:rect>
-                <v:rect id="Rectangle 622" o:spid="_x0000_s1039" style="position:absolute;left:19191;top:3185;width:3473;height:1587;visibility:visible;mso-wrap-style:square;v-text-anchor:top" o:gfxdata="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" filled="f" stroked="f">
-                  <v:textbox inset="0,0,0,0">
-                    <w:txbxContent>
-                      <w:p>
-                        <w:proofErr w:type="spellStart"/>
-                        <w:r>
-                          <w:rPr>
-                            <w:rFonts w:ascii="Arial" w:eastAsia="Arial" w:hAnsi="Arial" w:cs="Arial"/>
-                            <w:sz w:val="20"/>
-                          </w:rPr>
-                          <w:t>High</w:t>
-                        </w:r>
-                        <w:proofErr w:type="spellEnd"/>
-                      </w:p>
-                    </w:txbxContent>
-                  </v:textbox>
-                </v:rect>
-                <v:rect id="Rectangle 623" o:spid="_x0000_s1040" style="position:absolute;left:26521;top:3185;width:19996;height:1587;visibility:visible;mso-wrap-style:square;v-text-anchor:top" o:gfxdata="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" filled="f" stroked="f">
-                  <v:textbox inset="0,0,0,0">
-                    <w:txbxContent>
-                      <w:p>
-                        <w:proofErr w:type="spellStart"/>
-                        <w:r>
-                          <w:rPr>
-                            <w:rFonts w:ascii="Arial" w:eastAsia="Arial" w:hAnsi="Arial" w:cs="Arial"/>
-                            <w:sz w:val="20"/>
-                          </w:rPr>
-                          <w:t>Clearly</w:t>
-                        </w:r>
-                        <w:proofErr w:type="spellEnd"/>
-                        <w:r>
-                          <w:rPr>
-                            <w:rFonts w:ascii="Arial" w:eastAsia="Arial" w:hAnsi="Arial" w:cs="Arial"/>
-                            <w:sz w:val="20"/>
-                          </w:rPr>
-                          <w:t xml:space="preserve"> </w:t>
-                        </w:r>
-                        <w:proofErr w:type="spellStart"/>
-                        <w:r>
-                          <w:rPr>
-                            <w:rFonts w:ascii="Arial" w:eastAsia="Arial" w:hAnsi="Arial" w:cs="Arial"/>
-                            <w:sz w:val="20"/>
-                          </w:rPr>
-                          <w:t>define</w:t>
-                        </w:r>
-                        <w:proofErr w:type="spellEnd"/>
-                        <w:r>
-                          <w:rPr>
-                            <w:rFonts w:ascii="Arial" w:eastAsia="Arial" w:hAnsi="Arial" w:cs="Arial"/>
-                            <w:sz w:val="20"/>
-                          </w:rPr>
-                          <w:t xml:space="preserve"> </w:t>
-                        </w:r>
-                        <w:proofErr w:type="spellStart"/>
-                        <w:r>
-                          <w:rPr>
-                            <w:rFonts w:ascii="Arial" w:eastAsia="Arial" w:hAnsi="Arial" w:cs="Arial"/>
-                            <w:sz w:val="20"/>
-                          </w:rPr>
-                          <w:t>user</w:t>
-                        </w:r>
-                        <w:proofErr w:type="spellEnd"/>
-                        <w:r>
-                          <w:rPr>
-                            <w:rFonts w:ascii="Arial" w:eastAsia="Arial" w:hAnsi="Arial" w:cs="Arial"/>
-                            <w:sz w:val="20"/>
-                          </w:rPr>
-                          <w:t xml:space="preserve"> </w:t>
-                        </w:r>
-                        <w:proofErr w:type="spellStart"/>
-                        <w:r>
-                          <w:rPr>
-                            <w:rFonts w:ascii="Arial" w:eastAsia="Arial" w:hAnsi="Arial" w:cs="Arial"/>
-                            <w:sz w:val="20"/>
-                          </w:rPr>
-                          <w:t>stories</w:t>
-                        </w:r>
-                        <w:proofErr w:type="spellEnd"/>
-                        <w:r>
-                          <w:rPr>
-                            <w:rFonts w:ascii="Arial" w:eastAsia="Arial" w:hAnsi="Arial" w:cs="Arial"/>
-                            <w:sz w:val="20"/>
-                          </w:rPr>
-                          <w:t>.</w:t>
-                        </w:r>
-                      </w:p>
-                    </w:txbxContent>
-                  </v:textbox>
-                </v:rect>
-                <v:rect id="Rectangle 624" o:spid="_x0000_s1041" style="position:absolute;left:44765;top:1724;width:13895;height:1588;visibility:visible;mso-wrap-style:square;v-text-anchor:top" o:gfxdata="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" filled="f" stroked="f">
-                  <v:textbox inset="0,0,0,0">
-                    <w:txbxContent>
-                      <w:p>
-                        <w:proofErr w:type="spellStart"/>
-                        <w:r>
-                          <w:rPr>
-                            <w:rFonts w:ascii="Arial" w:eastAsia="Arial" w:hAnsi="Arial" w:cs="Arial"/>
-                            <w:sz w:val="20"/>
-                          </w:rPr>
-                          <w:t>Prioritize</w:t>
-                        </w:r>
-                        <w:proofErr w:type="spellEnd"/>
-                        <w:r>
-                          <w:rPr>
-                            <w:rFonts w:ascii="Arial" w:eastAsia="Arial" w:hAnsi="Arial" w:cs="Arial"/>
-                            <w:sz w:val="20"/>
-                          </w:rPr>
-                          <w:t xml:space="preserve"> </w:t>
-                        </w:r>
-                        <w:proofErr w:type="spellStart"/>
-                        <w:r>
-                          <w:rPr>
-                            <w:rFonts w:ascii="Arial" w:eastAsia="Arial" w:hAnsi="Arial" w:cs="Arial"/>
-                            <w:sz w:val="20"/>
-                          </w:rPr>
-                          <w:t>changes</w:t>
-                        </w:r>
-                        <w:proofErr w:type="spellEnd"/>
-                        <w:r>
-                          <w:rPr>
-                            <w:rFonts w:ascii="Arial" w:eastAsia="Arial" w:hAnsi="Arial" w:cs="Arial"/>
-                            <w:sz w:val="20"/>
-                          </w:rPr>
-                          <w:t xml:space="preserve"> </w:t>
-                        </w:r>
-                      </w:p>
-                    </w:txbxContent>
-                  </v:textbox>
-                </v:rect>
-                <v:rect id="Rectangle 625" o:spid="_x0000_s1042" style="position:absolute;left:45400;top:3185;width:12206;height:1587;visibility:visible;mso-wrap-style:square;v-text-anchor:top" o:gfxdata="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" filled="f" stroked="f">
-                  <v:textbox inset="0,0,0,0">
-                    <w:txbxContent>
-                      <w:p>
-                        <w:proofErr w:type="spellStart"/>
-                        <w:r>
-                          <w:rPr>
-                            <w:rFonts w:ascii="Arial" w:eastAsia="Arial" w:hAnsi="Arial" w:cs="Arial"/>
-                            <w:sz w:val="20"/>
-                          </w:rPr>
-                          <w:t>within</w:t>
-                        </w:r>
-                        <w:proofErr w:type="spellEnd"/>
-                        <w:r>
-                          <w:rPr>
-                            <w:rFonts w:ascii="Arial" w:eastAsia="Arial" w:hAnsi="Arial" w:cs="Arial"/>
-                            <w:sz w:val="20"/>
-                          </w:rPr>
-                          <w:t xml:space="preserve"> </w:t>
-                        </w:r>
-                        <w:proofErr w:type="spellStart"/>
-                        <w:r>
-                          <w:rPr>
-                            <w:rFonts w:ascii="Arial" w:eastAsia="Arial" w:hAnsi="Arial" w:cs="Arial"/>
-                            <w:sz w:val="20"/>
-                          </w:rPr>
-                          <w:t>the</w:t>
-                        </w:r>
-                        <w:proofErr w:type="spellEnd"/>
-                        <w:r>
-                          <w:rPr>
-                            <w:rFonts w:ascii="Arial" w:eastAsia="Arial" w:hAnsi="Arial" w:cs="Arial"/>
-                            <w:sz w:val="20"/>
-                          </w:rPr>
-                          <w:t xml:space="preserve"> </w:t>
-                        </w:r>
-                        <w:proofErr w:type="spellStart"/>
-                        <w:r>
-                          <w:rPr>
-                            <w:rFonts w:ascii="Arial" w:eastAsia="Arial" w:hAnsi="Arial" w:cs="Arial"/>
-                            <w:sz w:val="20"/>
-                          </w:rPr>
-                          <w:t>sprint</w:t>
-                        </w:r>
-                        <w:proofErr w:type="spellEnd"/>
-                        <w:r>
-                          <w:rPr>
-                            <w:rFonts w:ascii="Arial" w:eastAsia="Arial" w:hAnsi="Arial" w:cs="Arial"/>
-                            <w:sz w:val="20"/>
-                          </w:rPr>
-                          <w:t xml:space="preserve"> </w:t>
-                        </w:r>
-                      </w:p>
-                    </w:txbxContent>
-                  </v:textbox>
-                </v:rect>
-                <v:rect id="Rectangle 626" o:spid="_x0000_s1043" style="position:absolute;left:47447;top:4645;width:6292;height:1588;visibility:visible;mso-wrap-style:square;v-text-anchor:top" o:gfxdata="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" filled="f" stroked="f">
-                  <v:textbox inset="0,0,0,0">
-                    <w:txbxContent>
-                      <w:p>
-                        <w:proofErr w:type="spellStart"/>
-                        <w:r>
-                          <w:rPr>
-                            <w:rFonts w:ascii="Arial" w:eastAsia="Arial" w:hAnsi="Arial" w:cs="Arial"/>
-                            <w:sz w:val="20"/>
-                          </w:rPr>
-                          <w:t>backlog</w:t>
-                        </w:r>
-                        <w:proofErr w:type="spellEnd"/>
-                        <w:r>
-                          <w:rPr>
-                            <w:rFonts w:ascii="Arial" w:eastAsia="Arial" w:hAnsi="Arial" w:cs="Arial"/>
-                            <w:sz w:val="20"/>
-                          </w:rPr>
-                          <w:t>.</w:t>
-                        </w:r>
-                      </w:p>
-                    </w:txbxContent>
-                  </v:textbox>
-                </v:rect>
-                <v:rect id="Rectangle 906" o:spid="_x0000_s1044" style="position:absolute;left:2653;top:8595;width:15678;height:1587;visibility:visible;mso-wrap-style:square;v-text-anchor:top" o:gfxdata="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" filled="f" stroked="f">
-                  <v:textbox inset="0,0,0,0">
-                    <w:txbxContent>
-                      <w:p>
-                        <w:proofErr w:type="spellStart"/>
-                        <w:r>
-                          <w:rPr>
-                            <w:rFonts w:ascii="Arial" w:eastAsia="Arial" w:hAnsi="Arial" w:cs="Arial"/>
-                            <w:sz w:val="20"/>
-                          </w:rPr>
-                          <w:t>Resource</w:t>
-                        </w:r>
-                        <w:proofErr w:type="spellEnd"/>
-                        <w:r>
-                          <w:rPr>
-                            <w:rFonts w:ascii="Arial" w:eastAsia="Arial" w:hAnsi="Arial" w:cs="Arial"/>
-                            <w:sz w:val="20"/>
-                          </w:rPr>
-                          <w:t xml:space="preserve"> </w:t>
-                        </w:r>
-                        <w:proofErr w:type="spellStart"/>
-                        <w:r>
-                          <w:rPr>
-                            <w:rFonts w:ascii="Arial" w:eastAsia="Arial" w:hAnsi="Arial" w:cs="Arial"/>
-                            <w:sz w:val="20"/>
-                          </w:rPr>
-                          <w:t>Availability</w:t>
-                        </w:r>
-                        <w:proofErr w:type="spellEnd"/>
-                      </w:p>
-                    </w:txbxContent>
-                  </v:textbox>
-                </v:rect>
-                <v:rect id="Rectangle 905" o:spid="_x0000_s1045" style="position:absolute;left:849;top:8595;width:939;height:1587;visibility:visible;mso-wrap-style:square;v-text-anchor:top" o:gfxdata="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" filled="f" stroked="f">
-                  <v:textbox inset="0,0,0,0">
-                    <w:txbxContent>
-                      <w:p>
-                        <w:r>
-                          <w:rPr>
-                            <w:rFonts w:ascii="Arial" w:eastAsia="Arial" w:hAnsi="Arial" w:cs="Arial"/>
-                            <w:sz w:val="20"/>
-                          </w:rPr>
-                          <w:t>2</w:t>
-                        </w:r>
-                      </w:p>
-                    </w:txbxContent>
-                  </v:textbox>
-                </v:rect>
-                <v:rect id="Rectangle 628" o:spid="_x0000_s1046" style="position:absolute;left:18239;top:8595;width:6008;height:1587;visibility:visible;mso-wrap-style:square;v-text-anchor:top" o:gfxdata="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" filled="f" stroked="f">
-                  <v:textbox inset="0,0,0,0">
-                    <w:txbxContent>
-                      <w:p>
-                        <w:proofErr w:type="spellStart"/>
-                        <w:r>
-                          <w:rPr>
-                            <w:rFonts w:ascii="Arial" w:eastAsia="Arial" w:hAnsi="Arial" w:cs="Arial"/>
-                            <w:sz w:val="20"/>
-                          </w:rPr>
-                          <w:t>Medium</w:t>
-                        </w:r>
-                        <w:proofErr w:type="spellEnd"/>
-                      </w:p>
-                    </w:txbxContent>
-                  </v:textbox>
-                </v:rect>
-                <v:rect id="Rectangle 629" o:spid="_x0000_s1047" style="position:absolute;left:29274;top:7865;width:13144;height:1587;visibility:visible;mso-wrap-style:square;v-text-anchor:top" o:gfxdata="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" filled="f" stroked="f">
-                  <v:textbox inset="0,0,0,0">
-                    <w:txbxContent>
-                      <w:p>
-                        <w:proofErr w:type="spellStart"/>
-                        <w:r>
-                          <w:rPr>
-                            <w:rFonts w:ascii="Arial" w:eastAsia="Arial" w:hAnsi="Arial" w:cs="Arial"/>
-                            <w:sz w:val="20"/>
-                          </w:rPr>
-                          <w:t>Ensure</w:t>
-                        </w:r>
-                        <w:proofErr w:type="spellEnd"/>
-                        <w:r>
-                          <w:rPr>
-                            <w:rFonts w:ascii="Arial" w:eastAsia="Arial" w:hAnsi="Arial" w:cs="Arial"/>
-                            <w:sz w:val="20"/>
-                          </w:rPr>
-                          <w:t xml:space="preserve"> </w:t>
-                        </w:r>
-                        <w:proofErr w:type="spellStart"/>
-                        <w:r>
-                          <w:rPr>
-                            <w:rFonts w:ascii="Arial" w:eastAsia="Arial" w:hAnsi="Arial" w:cs="Arial"/>
-                            <w:sz w:val="20"/>
-                          </w:rPr>
-                          <w:t>your</w:t>
-                        </w:r>
-                        <w:proofErr w:type="spellEnd"/>
-                        <w:r>
-                          <w:rPr>
-                            <w:rFonts w:ascii="Arial" w:eastAsia="Arial" w:hAnsi="Arial" w:cs="Arial"/>
-                            <w:sz w:val="20"/>
-                          </w:rPr>
-                          <w:t xml:space="preserve"> </w:t>
-                        </w:r>
-                        <w:proofErr w:type="spellStart"/>
-                        <w:r>
-                          <w:rPr>
-                            <w:rFonts w:ascii="Arial" w:eastAsia="Arial" w:hAnsi="Arial" w:cs="Arial"/>
-                            <w:sz w:val="20"/>
-                          </w:rPr>
-                          <w:t>own</w:t>
-                        </w:r>
-                        <w:proofErr w:type="spellEnd"/>
-                        <w:r>
-                          <w:rPr>
-                            <w:rFonts w:ascii="Arial" w:eastAsia="Arial" w:hAnsi="Arial" w:cs="Arial"/>
-                            <w:sz w:val="20"/>
-                          </w:rPr>
-                          <w:t xml:space="preserve"> </w:t>
-                        </w:r>
-                      </w:p>
-                    </w:txbxContent>
-                  </v:textbox>
-                </v:rect>
-                <v:rect id="Rectangle 630" o:spid="_x0000_s1048" style="position:absolute;left:28145;top:9325;width:15678;height:1588;visibility:visible;mso-wrap-style:square;v-text-anchor:top" o:gfxdata="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" filled="f" stroked="f">
-                  <v:textbox inset="0,0,0,0">
-                    <w:txbxContent>
-                      <w:p>
-                        <w:proofErr w:type="spellStart"/>
-                        <w:r>
-                          <w:rPr>
-                            <w:rFonts w:ascii="Arial" w:eastAsia="Arial" w:hAnsi="Arial" w:cs="Arial"/>
-                            <w:sz w:val="20"/>
-                          </w:rPr>
-                          <w:t>availability</w:t>
-                        </w:r>
-                        <w:proofErr w:type="spellEnd"/>
-                        <w:r>
-                          <w:rPr>
-                            <w:rFonts w:ascii="Arial" w:eastAsia="Arial" w:hAnsi="Arial" w:cs="Arial"/>
-                            <w:sz w:val="20"/>
-                          </w:rPr>
-                          <w:t xml:space="preserve"> </w:t>
-                        </w:r>
-                        <w:proofErr w:type="spellStart"/>
-                        <w:r>
-                          <w:rPr>
-                            <w:rFonts w:ascii="Arial" w:eastAsia="Arial" w:hAnsi="Arial" w:cs="Arial"/>
-                            <w:sz w:val="20"/>
-                          </w:rPr>
-                          <w:t>and</w:t>
-                        </w:r>
-                        <w:proofErr w:type="spellEnd"/>
-                        <w:r>
-                          <w:rPr>
-                            <w:rFonts w:ascii="Arial" w:eastAsia="Arial" w:hAnsi="Arial" w:cs="Arial"/>
-                            <w:sz w:val="20"/>
-                          </w:rPr>
-                          <w:t xml:space="preserve"> </w:t>
-                        </w:r>
-                        <w:proofErr w:type="spellStart"/>
-                        <w:r>
-                          <w:rPr>
-                            <w:rFonts w:ascii="Arial" w:eastAsia="Arial" w:hAnsi="Arial" w:cs="Arial"/>
-                            <w:sz w:val="20"/>
-                          </w:rPr>
-                          <w:t>skills</w:t>
-                        </w:r>
-                        <w:proofErr w:type="spellEnd"/>
-                        <w:r>
-                          <w:rPr>
-                            <w:rFonts w:ascii="Arial" w:eastAsia="Arial" w:hAnsi="Arial" w:cs="Arial"/>
-                            <w:sz w:val="20"/>
-                          </w:rPr>
-                          <w:t>.</w:t>
-                        </w:r>
-                      </w:p>
-                    </w:txbxContent>
-                  </v:textbox>
-                </v:rect>
-                <v:rect id="Rectangle 631" o:spid="_x0000_s1049" style="position:absolute;left:43247;top:7865;width:17933;height:1587;visibility:visible;mso-wrap-style:square;v-text-anchor:top" o:gfxdata="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" filled="f" stroked="f">
-                  <v:textbox inset="0,0,0,0">
-                    <w:txbxContent>
-                      <w:p>
-                        <w:proofErr w:type="spellStart"/>
-                        <w:r>
-                          <w:rPr>
-                            <w:rFonts w:ascii="Arial" w:eastAsia="Arial" w:hAnsi="Arial" w:cs="Arial"/>
-                            <w:sz w:val="20"/>
-                          </w:rPr>
-                          <w:t>Adjust</w:t>
-                        </w:r>
-                        <w:proofErr w:type="spellEnd"/>
-                        <w:r>
-                          <w:rPr>
-                            <w:rFonts w:ascii="Arial" w:eastAsia="Arial" w:hAnsi="Arial" w:cs="Arial"/>
-                            <w:sz w:val="20"/>
-                          </w:rPr>
-                          <w:t xml:space="preserve"> </w:t>
-                        </w:r>
-                        <w:proofErr w:type="spellStart"/>
-                        <w:r>
-                          <w:rPr>
-                            <w:rFonts w:ascii="Arial" w:eastAsia="Arial" w:hAnsi="Arial" w:cs="Arial"/>
-                            <w:sz w:val="20"/>
-                          </w:rPr>
-                          <w:t>sprint</w:t>
-                        </w:r>
-                        <w:proofErr w:type="spellEnd"/>
-                        <w:r>
-                          <w:rPr>
-                            <w:rFonts w:ascii="Arial" w:eastAsia="Arial" w:hAnsi="Arial" w:cs="Arial"/>
-                            <w:sz w:val="20"/>
-                          </w:rPr>
-                          <w:t xml:space="preserve"> </w:t>
-                        </w:r>
-                        <w:proofErr w:type="spellStart"/>
-                        <w:r>
-                          <w:rPr>
-                            <w:rFonts w:ascii="Arial" w:eastAsia="Arial" w:hAnsi="Arial" w:cs="Arial"/>
-                            <w:sz w:val="20"/>
-                          </w:rPr>
-                          <w:t>planning</w:t>
-                        </w:r>
-                        <w:proofErr w:type="spellEnd"/>
-                        <w:r>
-                          <w:rPr>
-                            <w:rFonts w:ascii="Arial" w:eastAsia="Arial" w:hAnsi="Arial" w:cs="Arial"/>
-                            <w:sz w:val="20"/>
-                          </w:rPr>
-                          <w:t xml:space="preserve"> </w:t>
-                        </w:r>
-                        <w:proofErr w:type="spellStart"/>
-                        <w:r>
-                          <w:rPr>
-                            <w:rFonts w:ascii="Arial" w:eastAsia="Arial" w:hAnsi="Arial" w:cs="Arial"/>
-                            <w:sz w:val="20"/>
-                          </w:rPr>
-                          <w:t>if</w:t>
-                        </w:r>
-                        <w:proofErr w:type="spellEnd"/>
-                        <w:r>
-                          <w:rPr>
-                            <w:rFonts w:ascii="Arial" w:eastAsia="Arial" w:hAnsi="Arial" w:cs="Arial"/>
-                            <w:sz w:val="20"/>
-                          </w:rPr>
-                          <w:t xml:space="preserve"> </w:t>
-                        </w:r>
-                      </w:p>
-                    </w:txbxContent>
-                  </v:textbox>
-                </v:rect>
-                <v:rect id="Rectangle 632" o:spid="_x0000_s1050" style="position:absolute;left:47517;top:9325;width:6106;height:1588;visibility:visible;mso-wrap-style:square;v-text-anchor:top" o:gfxdata="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" filled="f" stroked="f">
-                  <v:textbox inset="0,0,0,0">
-                    <w:txbxContent>
-                      <w:p>
-                        <w:proofErr w:type="spellStart"/>
-                        <w:r>
-                          <w:rPr>
-                            <w:rFonts w:ascii="Arial" w:eastAsia="Arial" w:hAnsi="Arial" w:cs="Arial"/>
-                            <w:sz w:val="20"/>
-                          </w:rPr>
-                          <w:t>needed</w:t>
-                        </w:r>
-                        <w:proofErr w:type="spellEnd"/>
-                        <w:r>
-                          <w:rPr>
-                            <w:rFonts w:ascii="Arial" w:eastAsia="Arial" w:hAnsi="Arial" w:cs="Arial"/>
-                            <w:sz w:val="20"/>
-                          </w:rPr>
-                          <w:t>.</w:t>
-                        </w:r>
-                      </w:p>
-                    </w:txbxContent>
-                  </v:textbox>
-                </v:rect>
-                <v:rect id="Rectangle 908" o:spid="_x0000_s1051" style="position:absolute;left:5829;top:13275;width:7699;height:1588;visibility:visible;mso-wrap-style:square;v-text-anchor:top" o:gfxdata="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" filled="f" stroked="f">
-                  <v:textbox inset="0,0,0,0">
-                    <w:txbxContent>
-                      <w:p>
-                        <w:proofErr w:type="spellStart"/>
-                        <w:r>
-                          <w:rPr>
-                            <w:rFonts w:ascii="Arial" w:eastAsia="Arial" w:hAnsi="Arial" w:cs="Arial"/>
-                            <w:sz w:val="20"/>
-                          </w:rPr>
-                          <w:t>Technical</w:t>
-                        </w:r>
-                        <w:proofErr w:type="spellEnd"/>
-                        <w:r>
-                          <w:rPr>
-                            <w:rFonts w:ascii="Arial" w:eastAsia="Arial" w:hAnsi="Arial" w:cs="Arial"/>
-                            <w:sz w:val="20"/>
-                          </w:rPr>
-                          <w:t xml:space="preserve"> </w:t>
-                        </w:r>
-                      </w:p>
-                    </w:txbxContent>
-                  </v:textbox>
-                </v:rect>
-                <v:rect id="Rectangle 907" o:spid="_x0000_s1052" style="position:absolute;left:4026;top:13275;width:939;height:1588;visibility:visible;mso-wrap-style:square;v-text-anchor:top" o:gfxdata="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" filled="f" stroked="f">
-                  <v:textbox inset="0,0,0,0">
-                    <w:txbxContent>
-                      <w:p>
-                        <w:r>
-                          <w:rPr>
-                            <w:rFonts w:ascii="Arial" w:eastAsia="Arial" w:hAnsi="Arial" w:cs="Arial"/>
-                            <w:sz w:val="20"/>
-                          </w:rPr>
-                          <w:t>3</w:t>
-                        </w:r>
-                      </w:p>
-                    </w:txbxContent>
-                  </v:textbox>
-                </v:rect>
-                <v:rect id="Rectangle 634" o:spid="_x0000_s1053" style="position:absolute;left:5369;top:14735;width:8451;height:1588;visibility:visible;mso-wrap-style:square;v-text-anchor:top" o:gfxdata="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" filled="f" stroked="f">
-                  <v:textbox inset="0,0,0,0">
-                    <w:txbxContent>
-                      <w:p>
-                        <w:proofErr w:type="spellStart"/>
-                        <w:r>
-                          <w:rPr>
-                            <w:rFonts w:ascii="Arial" w:eastAsia="Arial" w:hAnsi="Arial" w:cs="Arial"/>
-                            <w:sz w:val="20"/>
-                          </w:rPr>
-                          <w:t>Challenges</w:t>
-                        </w:r>
-                        <w:proofErr w:type="spellEnd"/>
-                      </w:p>
-                    </w:txbxContent>
-                  </v:textbox>
-                </v:rect>
-                <v:rect id="Rectangle 635" o:spid="_x0000_s1054" style="position:absolute;left:18239;top:14005;width:6008;height:1588;visibility:visible;mso-wrap-style:square;v-text-anchor:top" o:gfxdata="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" filled="f" stroked="f">
-                  <v:textbox inset="0,0,0,0">
-                    <w:txbxContent>
-                      <w:p>
-                        <w:proofErr w:type="spellStart"/>
-                        <w:r>
-                          <w:rPr>
-                            <w:rFonts w:ascii="Arial" w:eastAsia="Arial" w:hAnsi="Arial" w:cs="Arial"/>
-                            <w:sz w:val="20"/>
-                          </w:rPr>
-                          <w:t>Medium</w:t>
-                        </w:r>
-                        <w:proofErr w:type="spellEnd"/>
-                      </w:p>
-                    </w:txbxContent>
-                  </v:textbox>
-                </v:rect>
-                <v:rect id="Rectangle 636" o:spid="_x0000_s1055" style="position:absolute;left:26802;top:13275;width:19719;height:1588;visibility:visible;mso-wrap-style:square;v-text-anchor:top" o:gfxdata="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" filled="f" stroked="f">
-                  <v:textbox inset="0,0,0,0">
-                    <w:txbxContent>
-                      <w:p>
-                        <w:proofErr w:type="spellStart"/>
-                        <w:r>
-                          <w:rPr>
-                            <w:rFonts w:ascii="Arial" w:eastAsia="Arial" w:hAnsi="Arial" w:cs="Arial"/>
-                            <w:sz w:val="20"/>
-                          </w:rPr>
-                          <w:t>Plan</w:t>
-                        </w:r>
-                        <w:proofErr w:type="spellEnd"/>
-                        <w:r>
-                          <w:rPr>
-                            <w:rFonts w:ascii="Arial" w:eastAsia="Arial" w:hAnsi="Arial" w:cs="Arial"/>
-                            <w:sz w:val="20"/>
-                          </w:rPr>
-                          <w:t xml:space="preserve"> </w:t>
-                        </w:r>
-                        <w:proofErr w:type="spellStart"/>
-                        <w:r>
-                          <w:rPr>
-                            <w:rFonts w:ascii="Arial" w:eastAsia="Arial" w:hAnsi="Arial" w:cs="Arial"/>
-                            <w:sz w:val="20"/>
-                          </w:rPr>
-                          <w:t>and</w:t>
-                        </w:r>
-                        <w:proofErr w:type="spellEnd"/>
-                        <w:r>
-                          <w:rPr>
-                            <w:rFonts w:ascii="Arial" w:eastAsia="Arial" w:hAnsi="Arial" w:cs="Arial"/>
-                            <w:sz w:val="20"/>
-                          </w:rPr>
-                          <w:t xml:space="preserve"> </w:t>
-                        </w:r>
-                        <w:proofErr w:type="spellStart"/>
-                        <w:r>
-                          <w:rPr>
-                            <w:rFonts w:ascii="Arial" w:eastAsia="Arial" w:hAnsi="Arial" w:cs="Arial"/>
-                            <w:sz w:val="20"/>
-                          </w:rPr>
-                          <w:t>research</w:t>
-                        </w:r>
-                        <w:proofErr w:type="spellEnd"/>
-                        <w:r>
-                          <w:rPr>
-                            <w:rFonts w:ascii="Arial" w:eastAsia="Arial" w:hAnsi="Arial" w:cs="Arial"/>
-                            <w:sz w:val="20"/>
-                          </w:rPr>
-                          <w:t xml:space="preserve"> </w:t>
-                        </w:r>
-                        <w:proofErr w:type="spellStart"/>
-                        <w:r>
-                          <w:rPr>
-                            <w:rFonts w:ascii="Arial" w:eastAsia="Arial" w:hAnsi="Arial" w:cs="Arial"/>
-                            <w:sz w:val="20"/>
-                          </w:rPr>
-                          <w:t>project</w:t>
-                        </w:r>
-                        <w:proofErr w:type="spellEnd"/>
-                        <w:r>
-                          <w:rPr>
-                            <w:rFonts w:ascii="Arial" w:eastAsia="Arial" w:hAnsi="Arial" w:cs="Arial"/>
-                            <w:sz w:val="20"/>
-                          </w:rPr>
-                          <w:t xml:space="preserve"> </w:t>
-                        </w:r>
-                      </w:p>
-                    </w:txbxContent>
-                  </v:textbox>
-                </v:rect>
-                <v:rect id="Rectangle 637" o:spid="_x0000_s1056" style="position:absolute;left:27261;top:14735;width:18030;height:1588;visibility:visible;mso-wrap-style:square;v-text-anchor:top" o:gfxdata="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" filled="f" stroked="f">
-                  <v:textbox inset="0,0,0,0">
-                    <w:txbxContent>
-                      <w:p>
-                        <w:proofErr w:type="spellStart"/>
-                        <w:r>
-                          <w:rPr>
-                            <w:rFonts w:ascii="Arial" w:eastAsia="Arial" w:hAnsi="Arial" w:cs="Arial"/>
-                            <w:sz w:val="20"/>
-                          </w:rPr>
-                          <w:t>components</w:t>
-                        </w:r>
-                        <w:proofErr w:type="spellEnd"/>
-                        <w:r>
-                          <w:rPr>
-                            <w:rFonts w:ascii="Arial" w:eastAsia="Arial" w:hAnsi="Arial" w:cs="Arial"/>
-                            <w:sz w:val="20"/>
-                          </w:rPr>
-                          <w:t xml:space="preserve"> </w:t>
-                        </w:r>
-                        <w:proofErr w:type="spellStart"/>
-                        <w:r>
-                          <w:rPr>
-                            <w:rFonts w:ascii="Arial" w:eastAsia="Arial" w:hAnsi="Arial" w:cs="Arial"/>
-                            <w:sz w:val="20"/>
-                          </w:rPr>
-                          <w:t>thoroughly</w:t>
-                        </w:r>
-                        <w:proofErr w:type="spellEnd"/>
-                        <w:r>
-                          <w:rPr>
-                            <w:rFonts w:ascii="Arial" w:eastAsia="Arial" w:hAnsi="Arial" w:cs="Arial"/>
-                            <w:sz w:val="20"/>
-                          </w:rPr>
-                          <w:t>.</w:t>
-                        </w:r>
-                      </w:p>
-                    </w:txbxContent>
-                  </v:textbox>
-                </v:rect>
-                <v:rect id="Rectangle 638" o:spid="_x0000_s1057" style="position:absolute;left:45260;top:12545;width:12578;height:1587;visibility:visible;mso-wrap-style:square;v-text-anchor:top" o:gfxdata="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" filled="f" stroked="f">
-                  <v:textbox inset="0,0,0,0">
-                    <w:txbxContent>
-                      <w:p>
-                        <w:proofErr w:type="spellStart"/>
-                        <w:r>
-                          <w:rPr>
-                            <w:rFonts w:ascii="Arial" w:eastAsia="Arial" w:hAnsi="Arial" w:cs="Arial"/>
-                            <w:sz w:val="20"/>
-                          </w:rPr>
-                          <w:t>Allocate</w:t>
-                        </w:r>
-                        <w:proofErr w:type="spellEnd"/>
-                        <w:r>
-                          <w:rPr>
-                            <w:rFonts w:ascii="Arial" w:eastAsia="Arial" w:hAnsi="Arial" w:cs="Arial"/>
-                            <w:sz w:val="20"/>
-                          </w:rPr>
-                          <w:t xml:space="preserve"> </w:t>
-                        </w:r>
-                        <w:proofErr w:type="spellStart"/>
-                        <w:r>
-                          <w:rPr>
-                            <w:rFonts w:ascii="Arial" w:eastAsia="Arial" w:hAnsi="Arial" w:cs="Arial"/>
-                            <w:sz w:val="20"/>
-                          </w:rPr>
-                          <w:t>time</w:t>
-                        </w:r>
-                        <w:proofErr w:type="spellEnd"/>
-                        <w:r>
-                          <w:rPr>
-                            <w:rFonts w:ascii="Arial" w:eastAsia="Arial" w:hAnsi="Arial" w:cs="Arial"/>
-                            <w:sz w:val="20"/>
-                          </w:rPr>
-                          <w:t xml:space="preserve"> </w:t>
-                        </w:r>
-                        <w:proofErr w:type="spellStart"/>
-                        <w:r>
-                          <w:rPr>
-                            <w:rFonts w:ascii="Arial" w:eastAsia="Arial" w:hAnsi="Arial" w:cs="Arial"/>
-                            <w:sz w:val="20"/>
-                          </w:rPr>
-                          <w:t>for</w:t>
-                        </w:r>
-                        <w:proofErr w:type="spellEnd"/>
-                        <w:r>
-                          <w:rPr>
-                            <w:rFonts w:ascii="Arial" w:eastAsia="Arial" w:hAnsi="Arial" w:cs="Arial"/>
-                            <w:sz w:val="20"/>
-                          </w:rPr>
-                          <w:t xml:space="preserve"> </w:t>
-                        </w:r>
-                      </w:p>
-                    </w:txbxContent>
-                  </v:textbox>
-                </v:rect>
-                <v:rect id="Rectangle 639" o:spid="_x0000_s1058" style="position:absolute;left:44023;top:14005;width:15869;height:1588;visibility:visible;mso-wrap-style:square;v-text-anchor:top" o:gfxdata="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" filled="f" stroked="f">
-                  <v:textbox inset="0,0,0,0">
-                    <w:txbxContent>
-                      <w:p>
-                        <w:proofErr w:type="spellStart"/>
-                        <w:r>
-                          <w:rPr>
-                            <w:rFonts w:ascii="Arial" w:eastAsia="Arial" w:hAnsi="Arial" w:cs="Arial"/>
-                            <w:sz w:val="20"/>
-                          </w:rPr>
-                          <w:t>addressing</w:t>
-                        </w:r>
-                        <w:proofErr w:type="spellEnd"/>
-                        <w:r>
-                          <w:rPr>
-                            <w:rFonts w:ascii="Arial" w:eastAsia="Arial" w:hAnsi="Arial" w:cs="Arial"/>
-                            <w:sz w:val="20"/>
-                          </w:rPr>
-                          <w:t xml:space="preserve"> </w:t>
-                        </w:r>
-                        <w:proofErr w:type="spellStart"/>
-                        <w:r>
-                          <w:rPr>
-                            <w:rFonts w:ascii="Arial" w:eastAsia="Arial" w:hAnsi="Arial" w:cs="Arial"/>
-                            <w:sz w:val="20"/>
-                          </w:rPr>
-                          <w:t>technical</w:t>
-                        </w:r>
-                        <w:proofErr w:type="spellEnd"/>
-                        <w:r>
-                          <w:rPr>
-                            <w:rFonts w:ascii="Arial" w:eastAsia="Arial" w:hAnsi="Arial" w:cs="Arial"/>
-                            <w:sz w:val="20"/>
-                          </w:rPr>
-                          <w:t xml:space="preserve"> </w:t>
-                        </w:r>
-                      </w:p>
-                    </w:txbxContent>
-                  </v:textbox>
-                </v:rect>
-                <v:rect id="Rectangle 640" o:spid="_x0000_s1059" style="position:absolute;left:47553;top:15465;width:6010;height:1588;visibility:visible;mso-wrap-style:square;v-text-anchor:top" o:gfxdata="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" filled="f" stroked="f">
-                  <v:textbox inset="0,0,0,0">
-                    <w:txbxContent>
-                      <w:p>
-                        <w:proofErr w:type="spellStart"/>
-                        <w:r>
-                          <w:rPr>
-                            <w:rFonts w:ascii="Arial" w:eastAsia="Arial" w:hAnsi="Arial" w:cs="Arial"/>
-                            <w:sz w:val="20"/>
-                          </w:rPr>
-                          <w:t>hurdles</w:t>
-                        </w:r>
-                        <w:proofErr w:type="spellEnd"/>
-                        <w:r>
-                          <w:rPr>
-                            <w:rFonts w:ascii="Arial" w:eastAsia="Arial" w:hAnsi="Arial" w:cs="Arial"/>
-                            <w:sz w:val="20"/>
-                          </w:rPr>
-                          <w:t>.</w:t>
-                        </w:r>
-                      </w:p>
-                    </w:txbxContent>
-                  </v:textbox>
-                </v:rect>
-                <v:shape id="Shape 641" o:spid="_x0000_s1060" style="position:absolute;left:31;top:975;width:0;height:16167;visibility:visible;mso-wrap-style:square;v-text-anchor:top" coordsize="0,1616710" o:gfxdata="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" path="m,l,1616710e" filled="f" strokecolor="#d0cece" strokeweight=".5pt">
-                  <v:stroke miterlimit="83231f" joinstyle="miter"/>
-                  <v:path arrowok="t" textboxrect="0,0,0,1616710"/>
-                </v:shape>
-                <v:shape id="Shape 642" o:spid="_x0000_s1061" style="position:absolute;left:15259;top:975;width:0;height:5347;visibility:visible;mso-wrap-style:square;v-text-anchor:top" coordsize="0,534670" o:gfxdata="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" path="m,l,534670e" filled="f" strokecolor="#d0cece" strokeweight=".5pt">
-                  <v:stroke miterlimit="83231f" joinstyle="miter"/>
-                  <v:path arrowok="t" textboxrect="0,0,0,534670"/>
-                </v:shape>
-                <v:shape id="Shape 643" o:spid="_x0000_s1062" style="position:absolute;left:15259;top:6385;width:0;height:5347;visibility:visible;mso-wrap-style:square;v-text-anchor:top" coordsize="0,534670" o:gfxdata="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" path="m,l,534670e" filled="f" strokecolor="#d0cece" strokeweight=".5pt">
-                  <v:stroke miterlimit="83231f" joinstyle="miter"/>
-                  <v:path arrowok="t" textboxrect="0,0,0,534670"/>
-                </v:shape>
-                <v:shape id="Shape 644" o:spid="_x0000_s1063" style="position:absolute;left:15259;top:11795;width:0;height:5347;visibility:visible;mso-wrap-style:square;v-text-anchor:top" coordsize="0,534670" o:gfxdata="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" path="m,l,534670e" filled="f" strokecolor="#d0cece" strokeweight=".5pt">
-                  <v:stroke miterlimit="83231f" joinstyle="miter"/>
-                  <v:path arrowok="t" textboxrect="0,0,0,534670"/>
-                </v:shape>
-                <v:shape id="Shape 645" o:spid="_x0000_s1064" style="position:absolute;left:25736;top:975;width:0;height:5347;visibility:visible;mso-wrap-style:square;v-text-anchor:top" coordsize="0,534670" o:gfxdata="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" path="m,l,534670e" filled="f" strokecolor="#d0cece" strokeweight=".5pt">
-                  <v:stroke miterlimit="83231f" joinstyle="miter"/>
-                  <v:path arrowok="t" textboxrect="0,0,0,534670"/>
-                </v:shape>
-                <v:shape id="Shape 646" o:spid="_x0000_s1065" style="position:absolute;left:25736;top:6385;width:0;height:5347;visibility:visible;mso-wrap-style:square;v-text-anchor:top" coordsize="0,534670" o:gfxdata="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" path="m,l,534670e" filled="f" strokecolor="#d0cece" strokeweight=".5pt">
-                  <v:stroke miterlimit="83231f" joinstyle="miter"/>
-                  <v:path arrowok="t" textboxrect="0,0,0,534670"/>
-                </v:shape>
-                <v:shape id="Shape 647" o:spid="_x0000_s1066" style="position:absolute;left:25736;top:11795;width:0;height:5347;visibility:visible;mso-wrap-style:square;v-text-anchor:top" coordsize="0,534670" o:gfxdata="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" path="m,l,534670e" filled="f" strokecolor="#d0cece" strokeweight=".5pt">
-                  <v:stroke miterlimit="83231f" joinstyle="miter"/>
-                  <v:path arrowok="t" textboxrect="0,0,0,534670"/>
-                </v:shape>
-                <v:shape id="Shape 648" o:spid="_x0000_s1067" style="position:absolute;left:42341;top:975;width:0;height:5347;visibility:visible;mso-wrap-style:square;v-text-anchor:top" coordsize="0,534670" o:gfxdata="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" path="m,l,534670e" filled="f" strokecolor="#d0cece" strokeweight=".5pt">
-                  <v:stroke miterlimit="83231f" joinstyle="miter"/>
-                  <v:path arrowok="t" textboxrect="0,0,0,534670"/>
-                </v:shape>
-                <v:shape id="Shape 649" o:spid="_x0000_s1068" style="position:absolute;left:42341;top:6385;width:0;height:5347;visibility:visible;mso-wrap-style:square;v-text-anchor:top" coordsize="0,534670" o:gfxdata="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" path="m,l,534670e" filled="f" strokecolor="#d0cece" strokeweight=".5pt">
-                  <v:stroke miterlimit="83231f" joinstyle="miter"/>
-                  <v:path arrowok="t" textboxrect="0,0,0,534670"/>
-                </v:shape>
-                <v:shape id="Shape 650" o:spid="_x0000_s1069" style="position:absolute;left:42341;top:11795;width:0;height:5347;visibility:visible;mso-wrap-style:square;v-text-anchor:top" coordsize="0,534670" o:gfxdata="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" path="m,l,534670e" filled="f" strokecolor="#d0cece" strokeweight=".5pt">
-                  <v:stroke miterlimit="83231f" joinstyle="miter"/>
-                  <v:path arrowok="t" textboxrect="0,0,0,534670"/>
-                </v:shape>
-                <v:shape id="Shape 651" o:spid="_x0000_s1070" style="position:absolute;left:57283;top:975;width:0;height:16167;visibility:visible;mso-wrap-style:square;v-text-anchor:top" coordsize="0,1616710" o:gfxdata="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" path="m,l,1616710e" filled="f" strokecolor="#d0cece" strokeweight=".5pt">
-                  <v:stroke miterlimit="83231f" joinstyle="miter"/>
-                  <v:path arrowok="t" textboxrect="0,0,0,1616710"/>
-                </v:shape>
-                <v:shape id="Shape 652" o:spid="_x0000_s1071" style="position:absolute;top:943;width:57315;height:0;visibility:visible;mso-wrap-style:square;v-text-anchor:top" coordsize="5731510,0" o:gfxdata="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" path="m,l5731510,e" filled="f" strokecolor="#d0cece" strokeweight=".5pt">
-                  <v:stroke miterlimit="83231f" joinstyle="miter"/>
-                  <v:path arrowok="t" textboxrect="0,0,5731510,0"/>
-                </v:shape>
-                <v:shape id="Shape 653" o:spid="_x0000_s1072" style="position:absolute;left:63;top:6353;width:57188;height:0;visibility:visible;mso-wrap-style:square;v-text-anchor:top" coordsize="5718810,0" o:gfxdata="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" path="m,l5718810,e" filled="f" strokecolor="#d0cece" strokeweight=".5pt">
-                  <v:stroke miterlimit="83231f" joinstyle="miter"/>
-                  <v:path arrowok="t" textboxrect="0,0,5718810,0"/>
-                </v:shape>
-                <v:shape id="Shape 654" o:spid="_x0000_s1073" style="position:absolute;left:63;top:11764;width:57188;height:0;visibility:visible;mso-wrap-style:square;v-text-anchor:top" coordsize="5718810,0" o:gfxdata="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" path="m,l5718810,e" filled="f" strokecolor="#d0cece" strokeweight=".5pt">
-                  <v:stroke miterlimit="83231f" joinstyle="miter"/>
-                  <v:path arrowok="t" textboxrect="0,0,5718810,0"/>
-                </v:shape>
-                <v:shape id="Shape 655" o:spid="_x0000_s1074" style="position:absolute;top:17174;width:57315;height:0;visibility:visible;mso-wrap-style:square;v-text-anchor:top" coordsize="5731510,0" o:gfxdata="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" path="m,l5731510,e" filled="f" strokecolor="#d0cece" strokeweight=".5pt">
-                  <v:stroke miterlimit="83231f" joinstyle="miter"/>
-                  <v:path arrowok="t" textboxrect="0,0,5731510,0"/>
-                </v:shape>
-                <w10:anchorlock/>
-              </v:group>
-            </w:pict>
-          </mc:Fallback>
-        </mc:AlternateContent>
-      </w:r>
     </w:p>
     <w:sectPr>
       <w:footerReference w:type="even" r:id="rId19"/>
@@ -19429,6 +17615,95 @@
       </w:rPr>
     </w:lvl>
   </w:abstractNum>
+  <w:abstractNum w:abstractNumId="6" w15:restartNumberingAfterBreak="0">
+    <w:nsid w:val="7F8A3529"/>
+    <w:multiLevelType w:val="hybridMultilevel"/>
+    <w:tmpl w:val="3B325574"/>
+    <w:lvl w:ilvl="0" w:tplc="EDC644A0">
+      <w:start w:val="1"/>
+      <w:numFmt w:val="decimal"/>
+      <w:lvlText w:val="%1"/>
+      <w:lvlJc w:val="left"/>
+      <w:pPr>
+        <w:ind w:left="720" w:hanging="360"/>
+      </w:pPr>
+      <w:rPr>
+        <w:rFonts w:hint="default"/>
+      </w:rPr>
+    </w:lvl>
+    <w:lvl w:ilvl="1" w:tplc="04090019" w:tentative="1">
+      <w:start w:val="1"/>
+      <w:numFmt w:val="lowerLetter"/>
+      <w:lvlText w:val="%2."/>
+      <w:lvlJc w:val="left"/>
+      <w:pPr>
+        <w:ind w:left="1440" w:hanging="360"/>
+      </w:pPr>
+    </w:lvl>
+    <w:lvl w:ilvl="2" w:tplc="0409001B" w:tentative="1">
+      <w:start w:val="1"/>
+      <w:numFmt w:val="lowerRoman"/>
+      <w:lvlText w:val="%3."/>
+      <w:lvlJc w:val="right"/>
+      <w:pPr>
+        <w:ind w:left="2160" w:hanging="180"/>
+      </w:pPr>
+    </w:lvl>
+    <w:lvl w:ilvl="3" w:tplc="0409000F" w:tentative="1">
+      <w:start w:val="1"/>
+      <w:numFmt w:val="decimal"/>
+      <w:lvlText w:val="%4."/>
+      <w:lvlJc w:val="left"/>
+      <w:pPr>
+        <w:ind w:left="2880" w:hanging="360"/>
+      </w:pPr>
+    </w:lvl>
+    <w:lvl w:ilvl="4" w:tplc="04090019" w:tentative="1">
+      <w:start w:val="1"/>
+      <w:numFmt w:val="lowerLetter"/>
+      <w:lvlText w:val="%5."/>
+      <w:lvlJc w:val="left"/>
+      <w:pPr>
+        <w:ind w:left="3600" w:hanging="360"/>
+      </w:pPr>
+    </w:lvl>
+    <w:lvl w:ilvl="5" w:tplc="0409001B" w:tentative="1">
+      <w:start w:val="1"/>
+      <w:numFmt w:val="lowerRoman"/>
+      <w:lvlText w:val="%6."/>
+      <w:lvlJc w:val="right"/>
+      <w:pPr>
+        <w:ind w:left="4320" w:hanging="180"/>
+      </w:pPr>
+    </w:lvl>
+    <w:lvl w:ilvl="6" w:tplc="0409000F" w:tentative="1">
+      <w:start w:val="1"/>
+      <w:numFmt w:val="decimal"/>
+      <w:lvlText w:val="%7."/>
+      <w:lvlJc w:val="left"/>
+      <w:pPr>
+        <w:ind w:left="5040" w:hanging="360"/>
+      </w:pPr>
+    </w:lvl>
+    <w:lvl w:ilvl="7" w:tplc="04090019" w:tentative="1">
+      <w:start w:val="1"/>
+      <w:numFmt w:val="lowerLetter"/>
+      <w:lvlText w:val="%8."/>
+      <w:lvlJc w:val="left"/>
+      <w:pPr>
+        <w:ind w:left="5760" w:hanging="360"/>
+      </w:pPr>
+    </w:lvl>
+    <w:lvl w:ilvl="8" w:tplc="0409001B" w:tentative="1">
+      <w:start w:val="1"/>
+      <w:numFmt w:val="lowerRoman"/>
+      <w:lvlText w:val="%9."/>
+      <w:lvlJc w:val="right"/>
+      <w:pPr>
+        <w:ind w:left="6480" w:hanging="180"/>
+      </w:pPr>
+    </w:lvl>
+  </w:abstractNum>
   <w:num w:numId="1" w16cid:durableId="1877616212">
     <w:abstractNumId w:val="2"/>
   </w:num>
@@ -19446,6 +17721,9 @@
   </w:num>
   <w:num w:numId="6" w16cid:durableId="2010406822">
     <w:abstractNumId w:val="3"/>
+  </w:num>
+  <w:num w:numId="7" w16cid:durableId="125397550">
+    <w:abstractNumId w:val="6"/>
   </w:num>
 </w:numbering>
 </file>
@@ -19993,6 +18271,42 @@
       <w:u w:val="single"/>
     </w:rPr>
   </w:style>
+  <w:style w:type="paragraph" w:customStyle="1" w:styleId="Tabelbody">
+    <w:name w:val="Tabel body"/>
+    <w:basedOn w:val="a"/>
+    <w:locked/>
+    <w:rsid w:val="00777CA1"/>
+    <w:pPr>
+      <w:spacing w:before="60" w:after="60" w:line="240" w:lineRule="auto"/>
+    </w:pPr>
+    <w:rPr>
+      <w:rFonts w:ascii="Arial" w:eastAsia="Times New Roman" w:hAnsi="Arial" w:cs="Times New Roman"/>
+      <w:color w:val="auto"/>
+      <w:kern w:val="0"/>
+      <w:sz w:val="18"/>
+      <w:szCs w:val="20"/>
+      <w:lang w:val="nl-NL" w:eastAsia="en-US"/>
+      <w14:ligatures w14:val="none"/>
+    </w:rPr>
+  </w:style>
+  <w:style w:type="paragraph" w:customStyle="1" w:styleId="tabelheader">
+    <w:name w:val="tabel header"/>
+    <w:basedOn w:val="a"/>
+    <w:locked/>
+    <w:rsid w:val="00777CA1"/>
+    <w:pPr>
+      <w:spacing w:before="120" w:after="120" w:line="240" w:lineRule="auto"/>
+    </w:pPr>
+    <w:rPr>
+      <w:rFonts w:ascii="Arial" w:eastAsia="Times New Roman" w:hAnsi="Arial" w:cs="Times New Roman"/>
+      <w:color w:val="auto"/>
+      <w:kern w:val="0"/>
+      <w:sz w:val="18"/>
+      <w:szCs w:val="20"/>
+      <w:lang w:val="nl-NL" w:eastAsia="en-US"/>
+      <w14:ligatures w14:val="none"/>
+    </w:rPr>
+  </w:style>
 </w:styles>
 </file>
 

</xml_diff>